<commit_message>
Some code improvements to JSON_to_calendar.py and new data in Proposal_for_improved_quality_control_of_thesis_data.docx.
</commit_message>
<xml_diff>
--- a/Proposal_for_improved_quality_control_of_thesis_data.docx
+++ b/Proposal_for_improved_quality_control_of_thesis_data.docx
@@ -9,6 +9,8 @@
           <w:sz w:val="48"/>
         </w:rPr>
       </w:pPr>
+      <w:bookmarkStart w:id="0" w:name="_GoBack"/>
+      <w:bookmarkEnd w:id="0"/>
       <w:r>
         <w:rPr>
           <w:sz w:val="48"/>
@@ -157,12 +159,12 @@
       <w:pPr>
         <w:pStyle w:val="Heading1"/>
       </w:pPr>
-      <w:bookmarkStart w:id="0" w:name="_Toc78121600"/>
+      <w:bookmarkStart w:id="1" w:name="_Toc78121600"/>
       <w:r>
         <w:lastRenderedPageBreak/>
         <w:t>Status</w:t>
       </w:r>
-      <w:bookmarkEnd w:id="0"/>
+      <w:bookmarkEnd w:id="1"/>
     </w:p>
     <w:p>
       <w:pPr>
@@ -337,8 +339,6 @@
       <w:pPr>
         <w:pStyle w:val="BodyText"/>
       </w:pPr>
-      <w:bookmarkStart w:id="1" w:name="_GoBack"/>
-      <w:bookmarkEnd w:id="1"/>
     </w:p>
     <w:p>
       <w:pPr>
@@ -364,14 +364,27 @@
       <w:r>
         <w:t xml:space="preserve">Table </w:t>
       </w:r>
-      <w:fldSimple w:instr=" SEQ Table \* ARABIC ">
-        <w:r>
-          <w:rPr>
-            <w:noProof/>
-          </w:rPr>
-          <w:t>1</w:t>
-        </w:r>
-      </w:fldSimple>
+      <w:r>
+        <w:fldChar w:fldCharType="begin"/>
+      </w:r>
+      <w:r>
+        <w:instrText xml:space="preserve"> SEQ Table \* ARABIC </w:instrText>
+      </w:r>
+      <w:r>
+        <w:fldChar w:fldCharType="separate"/>
+      </w:r>
+      <w:r>
+        <w:rPr>
+          <w:noProof/>
+        </w:rPr>
+        <w:t>1</w:t>
+      </w:r>
+      <w:r>
+        <w:rPr>
+          <w:noProof/>
+        </w:rPr>
+        <w:fldChar w:fldCharType="end"/>
+      </w:r>
       <w:bookmarkEnd w:id="2"/>
       <w:r>
         <w:t>: Data from LADOK</w:t>
@@ -9165,14 +9178,27 @@
       <w:r>
         <w:t xml:space="preserve">Figure </w:t>
       </w:r>
-      <w:fldSimple w:instr=" SEQ Figure \* ARABIC ">
-        <w:r>
-          <w:rPr>
-            <w:noProof/>
-          </w:rPr>
-          <w:t>1</w:t>
-        </w:r>
-      </w:fldSimple>
+      <w:r>
+        <w:fldChar w:fldCharType="begin"/>
+      </w:r>
+      <w:r>
+        <w:instrText xml:space="preserve"> SEQ Figure \* ARABIC </w:instrText>
+      </w:r>
+      <w:r>
+        <w:fldChar w:fldCharType="separate"/>
+      </w:r>
+      <w:r>
+        <w:rPr>
+          <w:noProof/>
+        </w:rPr>
+        <w:t>1</w:t>
+      </w:r>
+      <w:r>
+        <w:rPr>
+          <w:noProof/>
+        </w:rPr>
+        <w:fldChar w:fldCharType="end"/>
+      </w:r>
       <w:bookmarkEnd w:id="3"/>
       <w:r>
         <w:t>: Number of theses per year (first and second cy</w:t>
@@ -9207,14 +9233,27 @@
       <w:r>
         <w:t xml:space="preserve">Table </w:t>
       </w:r>
-      <w:fldSimple w:instr=" SEQ Table \* ARABIC ">
-        <w:r>
-          <w:rPr>
-            <w:noProof/>
-          </w:rPr>
-          <w:t>2</w:t>
-        </w:r>
-      </w:fldSimple>
+      <w:r>
+        <w:fldChar w:fldCharType="begin"/>
+      </w:r>
+      <w:r>
+        <w:instrText xml:space="preserve"> SEQ Table \* ARABIC </w:instrText>
+      </w:r>
+      <w:r>
+        <w:fldChar w:fldCharType="separate"/>
+      </w:r>
+      <w:r>
+        <w:rPr>
+          <w:noProof/>
+        </w:rPr>
+        <w:t>2</w:t>
+      </w:r>
+      <w:r>
+        <w:rPr>
+          <w:noProof/>
+        </w:rPr>
+        <w:fldChar w:fldCharType="end"/>
+      </w:r>
       <w:bookmarkEnd w:id="5"/>
       <w:r>
         <w:t>: Title and alternative title in LADOK entries</w:t>
@@ -17283,14 +17322,27 @@
       <w:r>
         <w:t xml:space="preserve">Figure </w:t>
       </w:r>
-      <w:fldSimple w:instr=" SEQ Figure \* ARABIC ">
-        <w:r>
-          <w:rPr>
-            <w:noProof/>
-          </w:rPr>
-          <w:t>2</w:t>
-        </w:r>
-      </w:fldSimple>
+      <w:r>
+        <w:fldChar w:fldCharType="begin"/>
+      </w:r>
+      <w:r>
+        <w:instrText xml:space="preserve"> SEQ Figure \* ARABIC </w:instrText>
+      </w:r>
+      <w:r>
+        <w:fldChar w:fldCharType="separate"/>
+      </w:r>
+      <w:r>
+        <w:rPr>
+          <w:noProof/>
+        </w:rPr>
+        <w:t>2</w:t>
+      </w:r>
+      <w:r>
+        <w:rPr>
+          <w:noProof/>
+        </w:rPr>
+        <w:fldChar w:fldCharType="end"/>
+      </w:r>
       <w:bookmarkEnd w:id="6"/>
       <w:r>
         <w:t>: Matching title and alternative title</w:t>
@@ -17899,14 +17951,27 @@
       <w:r>
         <w:t xml:space="preserve">Table </w:t>
       </w:r>
-      <w:fldSimple w:instr=" SEQ Table \* ARABIC ">
-        <w:r>
-          <w:rPr>
-            <w:noProof/>
-          </w:rPr>
-          <w:t>3</w:t>
-        </w:r>
-      </w:fldSimple>
+      <w:r>
+        <w:fldChar w:fldCharType="begin"/>
+      </w:r>
+      <w:r>
+        <w:instrText xml:space="preserve"> SEQ Table \* ARABIC </w:instrText>
+      </w:r>
+      <w:r>
+        <w:fldChar w:fldCharType="separate"/>
+      </w:r>
+      <w:r>
+        <w:rPr>
+          <w:noProof/>
+        </w:rPr>
+        <w:t>3</w:t>
+      </w:r>
+      <w:r>
+        <w:rPr>
+          <w:noProof/>
+        </w:rPr>
+        <w:fldChar w:fldCharType="end"/>
+      </w:r>
       <w:bookmarkEnd w:id="8"/>
       <w:r>
         <w:t>:</w:t>
@@ -19148,14 +19213,30 @@
       <w:r>
         <w:t xml:space="preserve">Table </w:t>
       </w:r>
-      <w:fldSimple w:instr=" SEQ Table \* ARABIC ">
-        <w:r>
-          <w:rPr>
-            <w:noProof/>
-          </w:rPr>
-          <w:t>4</w:t>
-        </w:r>
-      </w:fldSimple>
+      <w:r>
+        <w:fldChar w:fldCharType="begin"/>
+      </w:r>
+      <w:r>
+        <w:instrText xml:space="preserve"> SEQ T</w:instrText>
+      </w:r>
+      <w:r>
+        <w:instrText xml:space="preserve">able \* ARABIC </w:instrText>
+      </w:r>
+      <w:r>
+        <w:fldChar w:fldCharType="separate"/>
+      </w:r>
+      <w:r>
+        <w:rPr>
+          <w:noProof/>
+        </w:rPr>
+        <w:t>4</w:t>
+      </w:r>
+      <w:r>
+        <w:rPr>
+          <w:noProof/>
+        </w:rPr>
+        <w:fldChar w:fldCharType="end"/>
+      </w:r>
       <w:bookmarkEnd w:id="9"/>
       <w:r>
         <w:t>: N</w:t>
@@ -38765,7 +38846,7 @@
           <w:rPr>
             <w:noProof/>
           </w:rPr>
-          <w:t>1</w:t>
+          <w:t>8</w:t>
         </w:r>
         <w:r>
           <w:rPr>
@@ -42825,11 +42906,11 @@
         </c:dLbls>
         <c:marker val="1"/>
         <c:smooth val="0"/>
-        <c:axId val="698142720"/>
-        <c:axId val="181835968"/>
+        <c:axId val="650284544"/>
+        <c:axId val="160027136"/>
       </c:lineChart>
       <c:catAx>
-        <c:axId val="698142720"/>
+        <c:axId val="650284544"/>
         <c:scaling>
           <c:orientation val="minMax"/>
         </c:scaling>
@@ -42839,7 +42920,7 @@
         <c:majorTickMark val="out"/>
         <c:minorTickMark val="none"/>
         <c:tickLblPos val="nextTo"/>
-        <c:crossAx val="181835968"/>
+        <c:crossAx val="160027136"/>
         <c:crosses val="autoZero"/>
         <c:auto val="1"/>
         <c:lblAlgn val="ctr"/>
@@ -42847,7 +42928,7 @@
         <c:noMultiLvlLbl val="0"/>
       </c:catAx>
       <c:valAx>
-        <c:axId val="181835968"/>
+        <c:axId val="160027136"/>
         <c:scaling>
           <c:orientation val="minMax"/>
         </c:scaling>
@@ -42858,7 +42939,7 @@
         <c:majorTickMark val="out"/>
         <c:minorTickMark val="none"/>
         <c:tickLblPos val="nextTo"/>
-        <c:crossAx val="698142720"/>
+        <c:crossAx val="650284544"/>
         <c:crosses val="autoZero"/>
         <c:crossBetween val="between"/>
       </c:valAx>
@@ -43547,11 +43628,11 @@
         </c:dLbls>
         <c:marker val="1"/>
         <c:smooth val="0"/>
-        <c:axId val="47828992"/>
-        <c:axId val="155203776"/>
+        <c:axId val="688631808"/>
+        <c:axId val="160028864"/>
       </c:lineChart>
       <c:catAx>
-        <c:axId val="47828992"/>
+        <c:axId val="688631808"/>
         <c:scaling>
           <c:orientation val="minMax"/>
         </c:scaling>
@@ -43561,7 +43642,7 @@
         <c:majorTickMark val="out"/>
         <c:minorTickMark val="none"/>
         <c:tickLblPos val="nextTo"/>
-        <c:crossAx val="155203776"/>
+        <c:crossAx val="160028864"/>
         <c:crosses val="autoZero"/>
         <c:auto val="1"/>
         <c:lblAlgn val="ctr"/>
@@ -43569,7 +43650,7 @@
         <c:noMultiLvlLbl val="0"/>
       </c:catAx>
       <c:valAx>
-        <c:axId val="155203776"/>
+        <c:axId val="160028864"/>
         <c:scaling>
           <c:orientation val="minMax"/>
         </c:scaling>
@@ -43580,7 +43661,7 @@
         <c:majorTickMark val="out"/>
         <c:minorTickMark val="none"/>
         <c:tickLblPos val="nextTo"/>
-        <c:crossAx val="47828992"/>
+        <c:crossAx val="688631808"/>
         <c:crosses val="autoZero"/>
         <c:crossBetween val="between"/>
       </c:valAx>
@@ -43721,45 +43802,45 @@
             <c:numRef>
               <c:f>KTH!$C$56:$Q$56</c:f>
               <c:numCache>
-                <c:formatCode>0.00%</c:formatCode>
+                <c:formatCode>General</c:formatCode>
                 <c:ptCount val="15"/>
-                <c:pt idx="2">
+                <c:pt idx="2" formatCode="0.00%">
                   <c:v>3.4482758620689655E-2</c:v>
                 </c:pt>
-                <c:pt idx="3">
+                <c:pt idx="3" formatCode="0.00%">
                   <c:v>0.26640926640926643</c:v>
                 </c:pt>
-                <c:pt idx="4">
+                <c:pt idx="4" formatCode="0.00%">
                   <c:v>1.1811023622047244E-2</c:v>
                 </c:pt>
-                <c:pt idx="5">
+                <c:pt idx="5" formatCode="0.00%">
                   <c:v>5.0541516245487361E-2</c:v>
                 </c:pt>
-                <c:pt idx="6">
+                <c:pt idx="6" formatCode="0.00%">
                   <c:v>4.0697674418604654E-2</c:v>
                 </c:pt>
-                <c:pt idx="7">
+                <c:pt idx="7" formatCode="0.00%">
                   <c:v>6.1170212765957445E-2</c:v>
                 </c:pt>
-                <c:pt idx="8">
+                <c:pt idx="8" formatCode="0.00%">
                   <c:v>6.1497326203208559E-2</c:v>
                 </c:pt>
-                <c:pt idx="9">
+                <c:pt idx="9" formatCode="0.00%">
                   <c:v>7.9207920792079209E-2</c:v>
                 </c:pt>
-                <c:pt idx="10">
+                <c:pt idx="10" formatCode="0.00%">
                   <c:v>0.12979351032448377</c:v>
                 </c:pt>
-                <c:pt idx="11">
+                <c:pt idx="11" formatCode="0.00%">
                   <c:v>0.1010752688172043</c:v>
                 </c:pt>
-                <c:pt idx="12">
+                <c:pt idx="12" formatCode="0.00%">
                   <c:v>6.2780269058295965E-2</c:v>
                 </c:pt>
-                <c:pt idx="13">
+                <c:pt idx="13" formatCode="0.00%">
                   <c:v>7.8723404255319152E-2</c:v>
                 </c:pt>
-                <c:pt idx="14">
+                <c:pt idx="14" formatCode="0.00%">
                   <c:v>5.6666666666666664E-2</c:v>
                 </c:pt>
               </c:numCache>
@@ -43848,45 +43929,45 @@
             <c:numRef>
               <c:f>KTH!$C$57:$Q$57</c:f>
               <c:numCache>
-                <c:formatCode>0.00%</c:formatCode>
+                <c:formatCode>General</c:formatCode>
                 <c:ptCount val="15"/>
-                <c:pt idx="2">
+                <c:pt idx="2" formatCode="0.00%">
                   <c:v>0.11538461538461539</c:v>
                 </c:pt>
-                <c:pt idx="3">
+                <c:pt idx="3" formatCode="0.00%">
                   <c:v>5.1948051948051951E-2</c:v>
                 </c:pt>
-                <c:pt idx="4">
+                <c:pt idx="4" formatCode="0.00%">
                   <c:v>3.1496062992125984E-2</c:v>
                 </c:pt>
-                <c:pt idx="5">
+                <c:pt idx="5" formatCode="0.00%">
                   <c:v>1.1049723756906077E-2</c:v>
                 </c:pt>
-                <c:pt idx="6">
+                <c:pt idx="6" formatCode="0.00%">
                   <c:v>0</c:v>
                 </c:pt>
-                <c:pt idx="7">
+                <c:pt idx="7" formatCode="0.00%">
                   <c:v>2.8368794326241134E-2</c:v>
                 </c:pt>
-                <c:pt idx="8">
+                <c:pt idx="8" formatCode="0.00%">
                   <c:v>0</c:v>
                 </c:pt>
-                <c:pt idx="9">
+                <c:pt idx="9" formatCode="0.00%">
                   <c:v>0.23076923076923078</c:v>
                 </c:pt>
-                <c:pt idx="10">
+                <c:pt idx="10" formatCode="0.00%">
                   <c:v>0.23076923076923078</c:v>
                 </c:pt>
-                <c:pt idx="11">
+                <c:pt idx="11" formatCode="0.00%">
                   <c:v>0.20717131474103587</c:v>
                 </c:pt>
-                <c:pt idx="12">
+                <c:pt idx="12" formatCode="0.00%">
                   <c:v>8.1967213114754103E-3</c:v>
                 </c:pt>
-                <c:pt idx="13">
+                <c:pt idx="13" formatCode="0.00%">
                   <c:v>7.6923076923076927E-3</c:v>
                 </c:pt>
-                <c:pt idx="14">
+                <c:pt idx="14" formatCode="0.00%">
                   <c:v>0</c:v>
                 </c:pt>
               </c:numCache>
@@ -43966,45 +44047,45 @@
             <c:numRef>
               <c:f>KTH!$C$58:$Q$58</c:f>
               <c:numCache>
-                <c:formatCode>0.00%</c:formatCode>
+                <c:formatCode>General</c:formatCode>
                 <c:ptCount val="15"/>
-                <c:pt idx="2">
+                <c:pt idx="2" formatCode="0.00%">
                   <c:v>0.4</c:v>
                 </c:pt>
-                <c:pt idx="3">
+                <c:pt idx="3" formatCode="0.00%">
                   <c:v>0.40079365079365081</c:v>
                 </c:pt>
-                <c:pt idx="4">
+                <c:pt idx="4" formatCode="0.00%">
                   <c:v>7.6411960132890366E-2</c:v>
                 </c:pt>
-                <c:pt idx="5">
+                <c:pt idx="5" formatCode="0.00%">
                   <c:v>0.39622641509433965</c:v>
                 </c:pt>
-                <c:pt idx="6">
+                <c:pt idx="6" formatCode="0.00%">
                   <c:v>0.41538461538461541</c:v>
                 </c:pt>
-                <c:pt idx="7">
+                <c:pt idx="7" formatCode="0.00%">
                   <c:v>0.62049861495844871</c:v>
                 </c:pt>
-                <c:pt idx="8">
+                <c:pt idx="8" formatCode="0.00%">
                   <c:v>0.5582655826558266</c:v>
                 </c:pt>
-                <c:pt idx="9">
+                <c:pt idx="9" formatCode="0.00%">
                   <c:v>0.23036649214659685</c:v>
                 </c:pt>
-                <c:pt idx="10">
+                <c:pt idx="10" formatCode="0.00%">
                   <c:v>0.28978622327790976</c:v>
                 </c:pt>
-                <c:pt idx="11">
+                <c:pt idx="11" formatCode="0.00%">
                   <c:v>0.20316027088036118</c:v>
                 </c:pt>
-                <c:pt idx="12">
+                <c:pt idx="12" formatCode="0.00%">
                   <c:v>0.33263598326359833</c:v>
                 </c:pt>
-                <c:pt idx="13">
+                <c:pt idx="13" formatCode="0.00%">
                   <c:v>0.375</c:v>
                 </c:pt>
-                <c:pt idx="14">
+                <c:pt idx="14" formatCode="0.00%">
                   <c:v>0.43956043956043955</c:v>
                 </c:pt>
               </c:numCache>
@@ -44264,11 +44345,11 @@
         </c:dLbls>
         <c:marker val="1"/>
         <c:smooth val="0"/>
-        <c:axId val="153259520"/>
-        <c:axId val="166780224"/>
+        <c:axId val="688633344"/>
+        <c:axId val="688653440"/>
       </c:lineChart>
       <c:catAx>
-        <c:axId val="153259520"/>
+        <c:axId val="688633344"/>
         <c:scaling>
           <c:orientation val="minMax"/>
         </c:scaling>
@@ -44278,7 +44359,7 @@
         <c:majorTickMark val="out"/>
         <c:minorTickMark val="none"/>
         <c:tickLblPos val="nextTo"/>
-        <c:crossAx val="166780224"/>
+        <c:crossAx val="688653440"/>
         <c:crosses val="autoZero"/>
         <c:auto val="1"/>
         <c:lblAlgn val="ctr"/>
@@ -44286,7 +44367,7 @@
         <c:noMultiLvlLbl val="0"/>
       </c:catAx>
       <c:valAx>
-        <c:axId val="166780224"/>
+        <c:axId val="688653440"/>
         <c:scaling>
           <c:orientation val="minMax"/>
           <c:max val="1"/>
@@ -44298,7 +44379,7 @@
         <c:majorTickMark val="out"/>
         <c:minorTickMark val="none"/>
         <c:tickLblPos val="nextTo"/>
-        <c:crossAx val="153259520"/>
+        <c:crossAx val="688633344"/>
         <c:crosses val="autoZero"/>
         <c:crossBetween val="between"/>
       </c:valAx>
@@ -45023,11 +45104,11 @@
         </c:dLbls>
         <c:marker val="1"/>
         <c:smooth val="0"/>
-        <c:axId val="743839232"/>
-        <c:axId val="48657472"/>
+        <c:axId val="688633856"/>
+        <c:axId val="688655168"/>
       </c:lineChart>
       <c:catAx>
-        <c:axId val="743839232"/>
+        <c:axId val="688633856"/>
         <c:scaling>
           <c:orientation val="minMax"/>
         </c:scaling>
@@ -45037,7 +45118,7 @@
         <c:majorTickMark val="out"/>
         <c:minorTickMark val="none"/>
         <c:tickLblPos val="nextTo"/>
-        <c:crossAx val="48657472"/>
+        <c:crossAx val="688655168"/>
         <c:crosses val="autoZero"/>
         <c:auto val="1"/>
         <c:lblAlgn val="ctr"/>
@@ -45045,7 +45126,7 @@
         <c:noMultiLvlLbl val="0"/>
       </c:catAx>
       <c:valAx>
-        <c:axId val="48657472"/>
+        <c:axId val="688655168"/>
         <c:scaling>
           <c:orientation val="minMax"/>
           <c:max val="1"/>
@@ -45057,7 +45138,7 @@
         <c:majorTickMark val="out"/>
         <c:minorTickMark val="none"/>
         <c:tickLblPos val="nextTo"/>
-        <c:crossAx val="743839232"/>
+        <c:crossAx val="688633856"/>
         <c:crosses val="autoZero"/>
         <c:crossBetween val="between"/>
       </c:valAx>
@@ -45332,7 +45413,7 @@
   <a:extraClrSchemeLst/>
   <a:extLst>
     <a:ext uri="{05A4C25C-085E-4340-85A3-A5531E510DB2}">
-      <thm15:themeFamily xmlns="" xmlns:thm15="http://schemas.microsoft.com/office/thememl/2012/main" name="Office Theme" id="{62F939B6-93AF-4DB8-9C6B-D6C7DFDC589F}" vid="{4A3C46E8-61CC-4603-A589-7422A47A8E4A}"/>
+      <thm15:themeFamily xmlns:thm15="http://schemas.microsoft.com/office/thememl/2012/main" xmlns="" name="Office Theme" id="{62F939B6-93AF-4DB8-9C6B-D6C7DFDC589F}" vid="{4A3C46E8-61CC-4603-A589-7422A47A8E4A}"/>
     </a:ext>
   </a:extLst>
 </a:theme>
@@ -45343,7 +45424,7 @@
 </file>
 
 <file path=customXml/itemProps1.xml><?xml version="1.0" encoding="utf-8"?>
-<ds:datastoreItem xmlns:ds="http://schemas.openxmlformats.org/officeDocument/2006/customXml" ds:itemID="{D7A12F0E-9126-4DDD-8933-B01B2FEB8B9E}">
+<ds:datastoreItem xmlns:ds="http://schemas.openxmlformats.org/officeDocument/2006/customXml" ds:itemID="{B1C772CC-EDFF-42AD-B5EA-03B721B9C976}">
   <ds:schemaRefs>
     <ds:schemaRef ds:uri="http://schemas.openxmlformats.org/officeDocument/2006/bibliography"/>
   </ds:schemaRefs>

</xml_diff>

<commit_message>
Further fixes to the document.
</commit_message>
<xml_diff>
--- a/Proposal_for_improved_quality_control_of_thesis_data.docx
+++ b/Proposal_for_improved_quality_control_of_thesis_data.docx
@@ -324,10 +324,7 @@
         <w:t>M</w:t>
       </w:r>
       <w:r>
-        <w:t>y</w:t>
-      </w:r>
-      <w:r>
-        <w:t xml:space="preserve"> overall conclusion is that</w:t>
+        <w:t>y overall conclusion is that</w:t>
       </w:r>
       <w:r>
         <w:t xml:space="preserve"> </w:t>
@@ -9681,7 +9678,21 @@
                 <w:rFonts w:ascii="Calibri" w:eastAsia="Times New Roman" w:hAnsi="Calibri" w:cs="Calibri"/>
                 <w:color w:val="000000"/>
               </w:rPr>
-              <w:t>Fraction of projects with titles that match</w:t>
+              <w:t xml:space="preserve">Fraction of </w:t>
+            </w:r>
+            <w:r>
+              <w:rPr>
+                <w:rFonts w:ascii="Calibri" w:eastAsia="Times New Roman" w:hAnsi="Calibri" w:cs="Calibri"/>
+                <w:color w:val="000000"/>
+              </w:rPr>
+              <w:t xml:space="preserve">degree </w:t>
+            </w:r>
+            <w:r>
+              <w:rPr>
+                <w:rFonts w:ascii="Calibri" w:eastAsia="Times New Roman" w:hAnsi="Calibri" w:cs="Calibri"/>
+                <w:color w:val="000000"/>
+              </w:rPr>
+              <w:t>projects with titles that match</w:t>
             </w:r>
           </w:p>
         </w:tc>
@@ -17730,10 +17741,7 @@
         <w:t xml:space="preserve"> not </w:t>
       </w:r>
       <w:r>
-        <w:t>yet</w:t>
-      </w:r>
-      <w:r>
-        <w:t xml:space="preserve"> </w:t>
+        <w:t xml:space="preserve">yet </w:t>
       </w:r>
       <w:r>
         <w:t>in DiVA). There are quite a lot of errors and omissions --- as you can see in the data at</w:t>
@@ -18953,15 +18961,6 @@
                 <w:szCs w:val="28"/>
               </w:rPr>
             </w:pPr>
-            <w:r>
-              <w:rPr>
-                <w:rFonts w:ascii="Calibri" w:eastAsia="Times New Roman" w:hAnsi="Calibri" w:cs="Calibri"/>
-                <w:color w:val="000000"/>
-                <w:sz w:val="28"/>
-                <w:szCs w:val="28"/>
-              </w:rPr>
-              <w:t>0</w:t>
-            </w:r>
           </w:p>
         </w:tc>
         <w:tc>
@@ -19031,7 +19030,7 @@
                 <w:sz w:val="28"/>
                 <w:szCs w:val="28"/>
               </w:rPr>
-              <w:t>0</w:t>
+              <w:t>Not examined</w:t>
             </w:r>
           </w:p>
         </w:tc>
@@ -19640,8 +19639,6 @@
               </w:rPr>
               <w:t>n</w:t>
             </w:r>
-            <w:bookmarkStart w:id="11" w:name="_GoBack"/>
-            <w:bookmarkEnd w:id="11"/>
             <w:r>
               <w:rPr>
                 <w:rFonts w:ascii="Calibri" w:eastAsia="Times New Roman" w:hAnsi="Calibri" w:cs="Calibri"/>
@@ -35334,184 +35331,215 @@
         <w:tc>
           <w:tcPr>
             <w:tcW w:w="0" w:type="auto"/>
-            <w:gridSpan w:val="3"/>
-            <w:tcBorders>
-              <w:top w:val="nil"/>
-              <w:left w:val="nil"/>
-              <w:bottom w:val="nil"/>
-              <w:right w:val="nil"/>
-            </w:tcBorders>
-            <w:shd w:val="clear" w:color="auto" w:fill="auto"/>
-            <w:noWrap/>
-            <w:vAlign w:val="bottom"/>
-            <w:hideMark/>
-          </w:tcPr>
-          <w:p>
-            <w:pPr>
-              <w:spacing w:after="0" w:line="240" w:lineRule="auto"/>
-              <w:rPr>
-                <w:rFonts w:ascii="Calibri" w:eastAsia="Times New Roman" w:hAnsi="Calibri" w:cs="Calibri"/>
-                <w:b/>
-                <w:color w:val="000000"/>
-                <w:sz w:val="28"/>
-                <w:szCs w:val="28"/>
-              </w:rPr>
-            </w:pPr>
-            <w:r>
-              <w:rPr>
-                <w:rFonts w:ascii="Calibri" w:eastAsia="Times New Roman" w:hAnsi="Calibri" w:cs="Calibri"/>
-                <w:b/>
-                <w:color w:val="000000"/>
-                <w:sz w:val="28"/>
-                <w:szCs w:val="28"/>
-              </w:rPr>
-              <w:t>SCI theses with authors and KTHIDs</w:t>
-            </w:r>
-          </w:p>
-        </w:tc>
-        <w:tc>
-          <w:tcPr>
-            <w:tcW w:w="0" w:type="auto"/>
-            <w:tcBorders>
-              <w:top w:val="nil"/>
-              <w:left w:val="nil"/>
-              <w:bottom w:val="nil"/>
-              <w:right w:val="nil"/>
-            </w:tcBorders>
-            <w:shd w:val="clear" w:color="auto" w:fill="auto"/>
-            <w:noWrap/>
-            <w:vAlign w:val="bottom"/>
-            <w:hideMark/>
-          </w:tcPr>
-          <w:p>
-            <w:pPr>
-              <w:spacing w:after="0" w:line="240" w:lineRule="auto"/>
-              <w:rPr>
-                <w:rFonts w:ascii="Calibri" w:eastAsia="Times New Roman" w:hAnsi="Calibri" w:cs="Calibri"/>
-                <w:color w:val="000000"/>
-                <w:sz w:val="28"/>
-                <w:szCs w:val="28"/>
-              </w:rPr>
-            </w:pPr>
-          </w:p>
-        </w:tc>
-        <w:tc>
-          <w:tcPr>
-            <w:tcW w:w="0" w:type="auto"/>
-            <w:tcBorders>
-              <w:top w:val="nil"/>
-              <w:left w:val="nil"/>
-              <w:bottom w:val="nil"/>
-              <w:right w:val="nil"/>
-            </w:tcBorders>
-            <w:shd w:val="clear" w:color="auto" w:fill="auto"/>
-            <w:noWrap/>
-            <w:vAlign w:val="bottom"/>
-            <w:hideMark/>
-          </w:tcPr>
-          <w:p>
-            <w:pPr>
-              <w:spacing w:after="0" w:line="240" w:lineRule="auto"/>
-              <w:rPr>
-                <w:rFonts w:ascii="Calibri" w:eastAsia="Times New Roman" w:hAnsi="Calibri" w:cs="Calibri"/>
-                <w:color w:val="000000"/>
-                <w:sz w:val="28"/>
-                <w:szCs w:val="28"/>
-              </w:rPr>
-            </w:pPr>
-          </w:p>
-        </w:tc>
-        <w:tc>
-          <w:tcPr>
-            <w:tcW w:w="0" w:type="auto"/>
-            <w:tcBorders>
-              <w:top w:val="nil"/>
-              <w:left w:val="nil"/>
-              <w:bottom w:val="nil"/>
-              <w:right w:val="nil"/>
-            </w:tcBorders>
-            <w:shd w:val="clear" w:color="auto" w:fill="auto"/>
-            <w:noWrap/>
-            <w:vAlign w:val="bottom"/>
-            <w:hideMark/>
-          </w:tcPr>
-          <w:p>
-            <w:pPr>
-              <w:spacing w:after="0" w:line="240" w:lineRule="auto"/>
-              <w:rPr>
-                <w:rFonts w:ascii="Calibri" w:eastAsia="Times New Roman" w:hAnsi="Calibri" w:cs="Calibri"/>
-                <w:color w:val="000000"/>
-                <w:sz w:val="28"/>
-                <w:szCs w:val="28"/>
-              </w:rPr>
-            </w:pPr>
-          </w:p>
-        </w:tc>
-        <w:tc>
-          <w:tcPr>
-            <w:tcW w:w="0" w:type="auto"/>
-            <w:tcBorders>
-              <w:top w:val="nil"/>
-              <w:left w:val="nil"/>
-              <w:bottom w:val="nil"/>
-              <w:right w:val="nil"/>
-            </w:tcBorders>
-            <w:shd w:val="clear" w:color="auto" w:fill="auto"/>
-            <w:noWrap/>
-            <w:vAlign w:val="bottom"/>
-            <w:hideMark/>
-          </w:tcPr>
-          <w:p>
-            <w:pPr>
-              <w:spacing w:after="0" w:line="240" w:lineRule="auto"/>
-              <w:rPr>
-                <w:rFonts w:ascii="Calibri" w:eastAsia="Times New Roman" w:hAnsi="Calibri" w:cs="Calibri"/>
-                <w:color w:val="000000"/>
-                <w:sz w:val="28"/>
-                <w:szCs w:val="28"/>
-              </w:rPr>
-            </w:pPr>
-          </w:p>
-        </w:tc>
-        <w:tc>
-          <w:tcPr>
-            <w:tcW w:w="0" w:type="auto"/>
-            <w:tcBorders>
-              <w:top w:val="nil"/>
-              <w:left w:val="nil"/>
-              <w:bottom w:val="nil"/>
-              <w:right w:val="nil"/>
-            </w:tcBorders>
-            <w:shd w:val="clear" w:color="auto" w:fill="auto"/>
-            <w:noWrap/>
-            <w:vAlign w:val="bottom"/>
-            <w:hideMark/>
-          </w:tcPr>
-          <w:p>
-            <w:pPr>
-              <w:spacing w:after="0" w:line="240" w:lineRule="auto"/>
-              <w:rPr>
-                <w:rFonts w:ascii="Calibri" w:eastAsia="Times New Roman" w:hAnsi="Calibri" w:cs="Calibri"/>
-                <w:color w:val="000000"/>
-                <w:sz w:val="28"/>
-                <w:szCs w:val="28"/>
-              </w:rPr>
-            </w:pPr>
-          </w:p>
-        </w:tc>
-        <w:tc>
-          <w:tcPr>
-            <w:tcW w:w="0" w:type="auto"/>
-            <w:tcBorders>
-              <w:top w:val="nil"/>
-              <w:left w:val="nil"/>
-              <w:bottom w:val="nil"/>
-              <w:right w:val="nil"/>
-            </w:tcBorders>
-            <w:shd w:val="clear" w:color="auto" w:fill="auto"/>
-            <w:noWrap/>
-            <w:vAlign w:val="bottom"/>
-            <w:hideMark/>
+            <w:tcBorders>
+              <w:top w:val="nil"/>
+              <w:left w:val="nil"/>
+              <w:bottom w:val="nil"/>
+              <w:right w:val="nil"/>
+            </w:tcBorders>
+            <w:shd w:val="clear" w:color="auto" w:fill="auto"/>
+            <w:noWrap/>
+            <w:vAlign w:val="bottom"/>
+          </w:tcPr>
+          <w:p>
+            <w:pPr>
+              <w:spacing w:after="0" w:line="240" w:lineRule="auto"/>
+              <w:rPr>
+                <w:rFonts w:ascii="Calibri" w:eastAsia="Times New Roman" w:hAnsi="Calibri" w:cs="Calibri"/>
+                <w:color w:val="000000"/>
+                <w:sz w:val="28"/>
+                <w:szCs w:val="28"/>
+              </w:rPr>
+            </w:pPr>
+          </w:p>
+        </w:tc>
+        <w:tc>
+          <w:tcPr>
+            <w:tcW w:w="0" w:type="auto"/>
+            <w:tcBorders>
+              <w:top w:val="nil"/>
+              <w:left w:val="nil"/>
+              <w:bottom w:val="nil"/>
+              <w:right w:val="nil"/>
+            </w:tcBorders>
+            <w:shd w:val="clear" w:color="auto" w:fill="auto"/>
+            <w:noWrap/>
+            <w:vAlign w:val="bottom"/>
+          </w:tcPr>
+          <w:p>
+            <w:pPr>
+              <w:spacing w:after="0" w:line="240" w:lineRule="auto"/>
+              <w:rPr>
+                <w:rFonts w:ascii="Calibri" w:eastAsia="Times New Roman" w:hAnsi="Calibri" w:cs="Calibri"/>
+                <w:color w:val="000000"/>
+                <w:sz w:val="28"/>
+                <w:szCs w:val="28"/>
+              </w:rPr>
+            </w:pPr>
+          </w:p>
+        </w:tc>
+        <w:tc>
+          <w:tcPr>
+            <w:tcW w:w="0" w:type="auto"/>
+            <w:tcBorders>
+              <w:top w:val="nil"/>
+              <w:left w:val="nil"/>
+              <w:bottom w:val="nil"/>
+              <w:right w:val="nil"/>
+            </w:tcBorders>
+            <w:shd w:val="clear" w:color="auto" w:fill="auto"/>
+            <w:noWrap/>
+            <w:vAlign w:val="bottom"/>
+          </w:tcPr>
+          <w:p>
+            <w:pPr>
+              <w:spacing w:after="0" w:line="240" w:lineRule="auto"/>
+              <w:rPr>
+                <w:rFonts w:ascii="Calibri" w:eastAsia="Times New Roman" w:hAnsi="Calibri" w:cs="Calibri"/>
+                <w:color w:val="000000"/>
+                <w:sz w:val="28"/>
+                <w:szCs w:val="28"/>
+              </w:rPr>
+            </w:pPr>
+          </w:p>
+        </w:tc>
+        <w:tc>
+          <w:tcPr>
+            <w:tcW w:w="0" w:type="auto"/>
+            <w:tcBorders>
+              <w:top w:val="nil"/>
+              <w:left w:val="nil"/>
+              <w:bottom w:val="nil"/>
+              <w:right w:val="nil"/>
+            </w:tcBorders>
+            <w:shd w:val="clear" w:color="auto" w:fill="auto"/>
+            <w:noWrap/>
+            <w:vAlign w:val="bottom"/>
+          </w:tcPr>
+          <w:p>
+            <w:pPr>
+              <w:spacing w:after="0" w:line="240" w:lineRule="auto"/>
+              <w:rPr>
+                <w:rFonts w:ascii="Calibri" w:eastAsia="Times New Roman" w:hAnsi="Calibri" w:cs="Calibri"/>
+                <w:color w:val="000000"/>
+                <w:sz w:val="28"/>
+                <w:szCs w:val="28"/>
+              </w:rPr>
+            </w:pPr>
+          </w:p>
+        </w:tc>
+        <w:tc>
+          <w:tcPr>
+            <w:tcW w:w="0" w:type="auto"/>
+            <w:tcBorders>
+              <w:top w:val="nil"/>
+              <w:left w:val="nil"/>
+              <w:bottom w:val="nil"/>
+              <w:right w:val="nil"/>
+            </w:tcBorders>
+            <w:shd w:val="clear" w:color="auto" w:fill="auto"/>
+            <w:noWrap/>
+            <w:vAlign w:val="bottom"/>
+          </w:tcPr>
+          <w:p>
+            <w:pPr>
+              <w:spacing w:after="0" w:line="240" w:lineRule="auto"/>
+              <w:rPr>
+                <w:rFonts w:ascii="Calibri" w:eastAsia="Times New Roman" w:hAnsi="Calibri" w:cs="Calibri"/>
+                <w:color w:val="000000"/>
+                <w:sz w:val="28"/>
+                <w:szCs w:val="28"/>
+              </w:rPr>
+            </w:pPr>
+          </w:p>
+        </w:tc>
+        <w:tc>
+          <w:tcPr>
+            <w:tcW w:w="0" w:type="auto"/>
+            <w:tcBorders>
+              <w:top w:val="nil"/>
+              <w:left w:val="nil"/>
+              <w:bottom w:val="nil"/>
+              <w:right w:val="nil"/>
+            </w:tcBorders>
+            <w:shd w:val="clear" w:color="auto" w:fill="auto"/>
+            <w:noWrap/>
+            <w:vAlign w:val="bottom"/>
+          </w:tcPr>
+          <w:p>
+            <w:pPr>
+              <w:spacing w:after="0" w:line="240" w:lineRule="auto"/>
+              <w:rPr>
+                <w:rFonts w:ascii="Calibri" w:eastAsia="Times New Roman" w:hAnsi="Calibri" w:cs="Calibri"/>
+                <w:color w:val="000000"/>
+                <w:sz w:val="28"/>
+                <w:szCs w:val="28"/>
+              </w:rPr>
+            </w:pPr>
+          </w:p>
+        </w:tc>
+        <w:tc>
+          <w:tcPr>
+            <w:tcW w:w="0" w:type="auto"/>
+            <w:tcBorders>
+              <w:top w:val="nil"/>
+              <w:left w:val="nil"/>
+              <w:bottom w:val="nil"/>
+              <w:right w:val="nil"/>
+            </w:tcBorders>
+            <w:shd w:val="clear" w:color="auto" w:fill="auto"/>
+            <w:noWrap/>
+            <w:vAlign w:val="bottom"/>
+          </w:tcPr>
+          <w:p>
+            <w:pPr>
+              <w:spacing w:after="0" w:line="240" w:lineRule="auto"/>
+              <w:rPr>
+                <w:rFonts w:ascii="Calibri" w:eastAsia="Times New Roman" w:hAnsi="Calibri" w:cs="Calibri"/>
+                <w:color w:val="000000"/>
+                <w:sz w:val="28"/>
+                <w:szCs w:val="28"/>
+              </w:rPr>
+            </w:pPr>
+          </w:p>
+        </w:tc>
+        <w:tc>
+          <w:tcPr>
+            <w:tcW w:w="0" w:type="auto"/>
+            <w:tcBorders>
+              <w:top w:val="nil"/>
+              <w:left w:val="nil"/>
+              <w:bottom w:val="nil"/>
+              <w:right w:val="nil"/>
+            </w:tcBorders>
+            <w:shd w:val="clear" w:color="auto" w:fill="auto"/>
+            <w:noWrap/>
+            <w:vAlign w:val="bottom"/>
+          </w:tcPr>
+          <w:p>
+            <w:pPr>
+              <w:spacing w:after="0" w:line="240" w:lineRule="auto"/>
+              <w:rPr>
+                <w:rFonts w:ascii="Calibri" w:eastAsia="Times New Roman" w:hAnsi="Calibri" w:cs="Calibri"/>
+                <w:color w:val="000000"/>
+                <w:sz w:val="28"/>
+                <w:szCs w:val="28"/>
+              </w:rPr>
+            </w:pPr>
+          </w:p>
+        </w:tc>
+        <w:tc>
+          <w:tcPr>
+            <w:tcW w:w="0" w:type="auto"/>
+            <w:tcBorders>
+              <w:top w:val="nil"/>
+              <w:left w:val="nil"/>
+              <w:bottom w:val="nil"/>
+              <w:right w:val="nil"/>
+            </w:tcBorders>
+            <w:shd w:val="clear" w:color="auto" w:fill="auto"/>
+            <w:noWrap/>
+            <w:vAlign w:val="bottom"/>
           </w:tcPr>
           <w:p>
             <w:pPr>
@@ -35542,215 +35570,206 @@
             <w:shd w:val="clear" w:color="auto" w:fill="auto"/>
             <w:noWrap/>
             <w:vAlign w:val="bottom"/>
-            <w:hideMark/>
-          </w:tcPr>
-          <w:p>
-            <w:pPr>
-              <w:spacing w:after="0" w:line="240" w:lineRule="auto"/>
-              <w:rPr>
-                <w:rFonts w:ascii="Calibri" w:eastAsia="Times New Roman" w:hAnsi="Calibri" w:cs="Calibri"/>
-                <w:color w:val="000000"/>
-                <w:sz w:val="28"/>
-                <w:szCs w:val="28"/>
-              </w:rPr>
-            </w:pPr>
-          </w:p>
-        </w:tc>
-        <w:tc>
-          <w:tcPr>
-            <w:tcW w:w="0" w:type="auto"/>
-            <w:tcBorders>
-              <w:top w:val="nil"/>
-              <w:left w:val="nil"/>
-              <w:bottom w:val="nil"/>
-              <w:right w:val="nil"/>
-            </w:tcBorders>
-            <w:shd w:val="clear" w:color="auto" w:fill="auto"/>
-            <w:noWrap/>
-            <w:vAlign w:val="bottom"/>
-            <w:hideMark/>
-          </w:tcPr>
-          <w:p>
-            <w:pPr>
-              <w:spacing w:after="0" w:line="240" w:lineRule="auto"/>
-              <w:rPr>
-                <w:rFonts w:ascii="Calibri" w:eastAsia="Times New Roman" w:hAnsi="Calibri" w:cs="Calibri"/>
-                <w:color w:val="000000"/>
-                <w:sz w:val="28"/>
-                <w:szCs w:val="28"/>
-              </w:rPr>
-            </w:pPr>
-          </w:p>
-        </w:tc>
-        <w:tc>
-          <w:tcPr>
-            <w:tcW w:w="0" w:type="auto"/>
-            <w:tcBorders>
-              <w:top w:val="nil"/>
-              <w:left w:val="nil"/>
-              <w:bottom w:val="nil"/>
-              <w:right w:val="nil"/>
-            </w:tcBorders>
-            <w:shd w:val="clear" w:color="auto" w:fill="auto"/>
-            <w:noWrap/>
-            <w:vAlign w:val="bottom"/>
-            <w:hideMark/>
-          </w:tcPr>
-          <w:p>
-            <w:pPr>
-              <w:spacing w:after="0" w:line="240" w:lineRule="auto"/>
-              <w:rPr>
-                <w:rFonts w:ascii="Calibri" w:eastAsia="Times New Roman" w:hAnsi="Calibri" w:cs="Calibri"/>
-                <w:color w:val="000000"/>
-                <w:sz w:val="28"/>
-                <w:szCs w:val="28"/>
-              </w:rPr>
-            </w:pPr>
-          </w:p>
-        </w:tc>
-        <w:tc>
-          <w:tcPr>
-            <w:tcW w:w="0" w:type="auto"/>
-            <w:tcBorders>
-              <w:top w:val="nil"/>
-              <w:left w:val="nil"/>
-              <w:bottom w:val="nil"/>
-              <w:right w:val="nil"/>
-            </w:tcBorders>
-            <w:shd w:val="clear" w:color="auto" w:fill="auto"/>
-            <w:noWrap/>
-            <w:vAlign w:val="bottom"/>
-            <w:hideMark/>
-          </w:tcPr>
-          <w:p>
-            <w:pPr>
-              <w:spacing w:after="0" w:line="240" w:lineRule="auto"/>
-              <w:rPr>
-                <w:rFonts w:ascii="Calibri" w:eastAsia="Times New Roman" w:hAnsi="Calibri" w:cs="Calibri"/>
-                <w:color w:val="000000"/>
-                <w:sz w:val="28"/>
-                <w:szCs w:val="28"/>
-              </w:rPr>
-            </w:pPr>
-          </w:p>
-        </w:tc>
-        <w:tc>
-          <w:tcPr>
-            <w:tcW w:w="0" w:type="auto"/>
-            <w:tcBorders>
-              <w:top w:val="nil"/>
-              <w:left w:val="nil"/>
-              <w:bottom w:val="nil"/>
-              <w:right w:val="nil"/>
-            </w:tcBorders>
-            <w:shd w:val="clear" w:color="auto" w:fill="auto"/>
-            <w:noWrap/>
-            <w:vAlign w:val="bottom"/>
-            <w:hideMark/>
-          </w:tcPr>
-          <w:p>
-            <w:pPr>
-              <w:spacing w:after="0" w:line="240" w:lineRule="auto"/>
-              <w:rPr>
-                <w:rFonts w:ascii="Calibri" w:eastAsia="Times New Roman" w:hAnsi="Calibri" w:cs="Calibri"/>
-                <w:color w:val="000000"/>
-                <w:sz w:val="28"/>
-                <w:szCs w:val="28"/>
-              </w:rPr>
-            </w:pPr>
-          </w:p>
-        </w:tc>
-        <w:tc>
-          <w:tcPr>
-            <w:tcW w:w="0" w:type="auto"/>
-            <w:tcBorders>
-              <w:top w:val="nil"/>
-              <w:left w:val="nil"/>
-              <w:bottom w:val="nil"/>
-              <w:right w:val="nil"/>
-            </w:tcBorders>
-            <w:shd w:val="clear" w:color="auto" w:fill="auto"/>
-            <w:noWrap/>
-            <w:vAlign w:val="bottom"/>
-            <w:hideMark/>
-          </w:tcPr>
-          <w:p>
-            <w:pPr>
-              <w:spacing w:after="0" w:line="240" w:lineRule="auto"/>
-              <w:rPr>
-                <w:rFonts w:ascii="Calibri" w:eastAsia="Times New Roman" w:hAnsi="Calibri" w:cs="Calibri"/>
-                <w:color w:val="000000"/>
-                <w:sz w:val="28"/>
-                <w:szCs w:val="28"/>
-              </w:rPr>
-            </w:pPr>
-          </w:p>
-        </w:tc>
-        <w:tc>
-          <w:tcPr>
-            <w:tcW w:w="0" w:type="auto"/>
-            <w:tcBorders>
-              <w:top w:val="nil"/>
-              <w:left w:val="nil"/>
-              <w:bottom w:val="nil"/>
-              <w:right w:val="nil"/>
-            </w:tcBorders>
-            <w:shd w:val="clear" w:color="auto" w:fill="auto"/>
-            <w:noWrap/>
-            <w:vAlign w:val="bottom"/>
-            <w:hideMark/>
-          </w:tcPr>
-          <w:p>
-            <w:pPr>
-              <w:spacing w:after="0" w:line="240" w:lineRule="auto"/>
-              <w:rPr>
-                <w:rFonts w:ascii="Calibri" w:eastAsia="Times New Roman" w:hAnsi="Calibri" w:cs="Calibri"/>
-                <w:color w:val="000000"/>
-                <w:sz w:val="28"/>
-                <w:szCs w:val="28"/>
-              </w:rPr>
-            </w:pPr>
-          </w:p>
-        </w:tc>
-        <w:tc>
-          <w:tcPr>
-            <w:tcW w:w="0" w:type="auto"/>
-            <w:tcBorders>
-              <w:top w:val="nil"/>
-              <w:left w:val="nil"/>
-              <w:bottom w:val="nil"/>
-              <w:right w:val="nil"/>
-            </w:tcBorders>
-            <w:shd w:val="clear" w:color="auto" w:fill="auto"/>
-            <w:noWrap/>
-            <w:vAlign w:val="bottom"/>
-            <w:hideMark/>
-          </w:tcPr>
-          <w:p>
-            <w:pPr>
-              <w:spacing w:after="0" w:line="240" w:lineRule="auto"/>
-              <w:rPr>
-                <w:rFonts w:ascii="Calibri" w:eastAsia="Times New Roman" w:hAnsi="Calibri" w:cs="Calibri"/>
-                <w:color w:val="000000"/>
-                <w:sz w:val="28"/>
-                <w:szCs w:val="28"/>
-              </w:rPr>
-            </w:pPr>
-          </w:p>
-        </w:tc>
-        <w:tc>
-          <w:tcPr>
-            <w:tcW w:w="0" w:type="auto"/>
-            <w:tcBorders>
-              <w:top w:val="nil"/>
-              <w:left w:val="nil"/>
-              <w:bottom w:val="nil"/>
-              <w:right w:val="nil"/>
-            </w:tcBorders>
-            <w:shd w:val="clear" w:color="auto" w:fill="auto"/>
-            <w:noWrap/>
-            <w:vAlign w:val="bottom"/>
-            <w:hideMark/>
+          </w:tcPr>
+          <w:p>
+            <w:pPr>
+              <w:spacing w:after="0" w:line="240" w:lineRule="auto"/>
+              <w:rPr>
+                <w:rFonts w:ascii="Calibri" w:eastAsia="Times New Roman" w:hAnsi="Calibri" w:cs="Calibri"/>
+                <w:color w:val="000000"/>
+                <w:sz w:val="28"/>
+                <w:szCs w:val="28"/>
+              </w:rPr>
+            </w:pPr>
+          </w:p>
+        </w:tc>
+        <w:tc>
+          <w:tcPr>
+            <w:tcW w:w="0" w:type="auto"/>
+            <w:tcBorders>
+              <w:top w:val="nil"/>
+              <w:left w:val="nil"/>
+              <w:bottom w:val="nil"/>
+              <w:right w:val="nil"/>
+            </w:tcBorders>
+            <w:shd w:val="clear" w:color="auto" w:fill="auto"/>
+            <w:noWrap/>
+            <w:vAlign w:val="bottom"/>
+          </w:tcPr>
+          <w:p>
+            <w:pPr>
+              <w:spacing w:after="0" w:line="240" w:lineRule="auto"/>
+              <w:rPr>
+                <w:rFonts w:ascii="Calibri" w:eastAsia="Times New Roman" w:hAnsi="Calibri" w:cs="Calibri"/>
+                <w:color w:val="000000"/>
+                <w:sz w:val="28"/>
+                <w:szCs w:val="28"/>
+              </w:rPr>
+            </w:pPr>
+          </w:p>
+        </w:tc>
+        <w:tc>
+          <w:tcPr>
+            <w:tcW w:w="0" w:type="auto"/>
+            <w:tcBorders>
+              <w:top w:val="nil"/>
+              <w:left w:val="nil"/>
+              <w:bottom w:val="nil"/>
+              <w:right w:val="nil"/>
+            </w:tcBorders>
+            <w:shd w:val="clear" w:color="auto" w:fill="auto"/>
+            <w:noWrap/>
+            <w:vAlign w:val="bottom"/>
+          </w:tcPr>
+          <w:p>
+            <w:pPr>
+              <w:spacing w:after="0" w:line="240" w:lineRule="auto"/>
+              <w:rPr>
+                <w:rFonts w:ascii="Calibri" w:eastAsia="Times New Roman" w:hAnsi="Calibri" w:cs="Calibri"/>
+                <w:color w:val="000000"/>
+                <w:sz w:val="28"/>
+                <w:szCs w:val="28"/>
+              </w:rPr>
+            </w:pPr>
+          </w:p>
+        </w:tc>
+        <w:tc>
+          <w:tcPr>
+            <w:tcW w:w="0" w:type="auto"/>
+            <w:tcBorders>
+              <w:top w:val="nil"/>
+              <w:left w:val="nil"/>
+              <w:bottom w:val="nil"/>
+              <w:right w:val="nil"/>
+            </w:tcBorders>
+            <w:shd w:val="clear" w:color="auto" w:fill="auto"/>
+            <w:noWrap/>
+            <w:vAlign w:val="bottom"/>
+          </w:tcPr>
+          <w:p>
+            <w:pPr>
+              <w:spacing w:after="0" w:line="240" w:lineRule="auto"/>
+              <w:rPr>
+                <w:rFonts w:ascii="Calibri" w:eastAsia="Times New Roman" w:hAnsi="Calibri" w:cs="Calibri"/>
+                <w:color w:val="000000"/>
+                <w:sz w:val="28"/>
+                <w:szCs w:val="28"/>
+              </w:rPr>
+            </w:pPr>
+          </w:p>
+        </w:tc>
+        <w:tc>
+          <w:tcPr>
+            <w:tcW w:w="0" w:type="auto"/>
+            <w:tcBorders>
+              <w:top w:val="nil"/>
+              <w:left w:val="nil"/>
+              <w:bottom w:val="nil"/>
+              <w:right w:val="nil"/>
+            </w:tcBorders>
+            <w:shd w:val="clear" w:color="auto" w:fill="auto"/>
+            <w:noWrap/>
+            <w:vAlign w:val="bottom"/>
+          </w:tcPr>
+          <w:p>
+            <w:pPr>
+              <w:spacing w:after="0" w:line="240" w:lineRule="auto"/>
+              <w:rPr>
+                <w:rFonts w:ascii="Calibri" w:eastAsia="Times New Roman" w:hAnsi="Calibri" w:cs="Calibri"/>
+                <w:color w:val="000000"/>
+                <w:sz w:val="28"/>
+                <w:szCs w:val="28"/>
+              </w:rPr>
+            </w:pPr>
+          </w:p>
+        </w:tc>
+        <w:tc>
+          <w:tcPr>
+            <w:tcW w:w="0" w:type="auto"/>
+            <w:tcBorders>
+              <w:top w:val="nil"/>
+              <w:left w:val="nil"/>
+              <w:bottom w:val="nil"/>
+              <w:right w:val="nil"/>
+            </w:tcBorders>
+            <w:shd w:val="clear" w:color="auto" w:fill="auto"/>
+            <w:noWrap/>
+            <w:vAlign w:val="bottom"/>
+          </w:tcPr>
+          <w:p>
+            <w:pPr>
+              <w:spacing w:after="0" w:line="240" w:lineRule="auto"/>
+              <w:rPr>
+                <w:rFonts w:ascii="Calibri" w:eastAsia="Times New Roman" w:hAnsi="Calibri" w:cs="Calibri"/>
+                <w:color w:val="000000"/>
+                <w:sz w:val="28"/>
+                <w:szCs w:val="28"/>
+              </w:rPr>
+            </w:pPr>
+          </w:p>
+        </w:tc>
+        <w:tc>
+          <w:tcPr>
+            <w:tcW w:w="0" w:type="auto"/>
+            <w:tcBorders>
+              <w:top w:val="nil"/>
+              <w:left w:val="nil"/>
+              <w:bottom w:val="nil"/>
+              <w:right w:val="nil"/>
+            </w:tcBorders>
+            <w:shd w:val="clear" w:color="auto" w:fill="auto"/>
+            <w:noWrap/>
+            <w:vAlign w:val="bottom"/>
+          </w:tcPr>
+          <w:p>
+            <w:pPr>
+              <w:spacing w:after="0" w:line="240" w:lineRule="auto"/>
+              <w:rPr>
+                <w:rFonts w:ascii="Calibri" w:eastAsia="Times New Roman" w:hAnsi="Calibri" w:cs="Calibri"/>
+                <w:color w:val="000000"/>
+                <w:sz w:val="28"/>
+                <w:szCs w:val="28"/>
+              </w:rPr>
+            </w:pPr>
+          </w:p>
+        </w:tc>
+        <w:tc>
+          <w:tcPr>
+            <w:tcW w:w="0" w:type="auto"/>
+            <w:tcBorders>
+              <w:top w:val="nil"/>
+              <w:left w:val="nil"/>
+              <w:bottom w:val="nil"/>
+              <w:right w:val="nil"/>
+            </w:tcBorders>
+            <w:shd w:val="clear" w:color="auto" w:fill="auto"/>
+            <w:noWrap/>
+            <w:vAlign w:val="bottom"/>
+          </w:tcPr>
+          <w:p>
+            <w:pPr>
+              <w:spacing w:after="0" w:line="240" w:lineRule="auto"/>
+              <w:rPr>
+                <w:rFonts w:ascii="Calibri" w:eastAsia="Times New Roman" w:hAnsi="Calibri" w:cs="Calibri"/>
+                <w:color w:val="000000"/>
+                <w:sz w:val="28"/>
+                <w:szCs w:val="28"/>
+              </w:rPr>
+            </w:pPr>
+          </w:p>
+        </w:tc>
+        <w:tc>
+          <w:tcPr>
+            <w:tcW w:w="0" w:type="auto"/>
+            <w:tcBorders>
+              <w:top w:val="nil"/>
+              <w:left w:val="nil"/>
+              <w:bottom w:val="nil"/>
+              <w:right w:val="nil"/>
+            </w:tcBorders>
+            <w:shd w:val="clear" w:color="auto" w:fill="auto"/>
+            <w:noWrap/>
+            <w:vAlign w:val="bottom"/>
           </w:tcPr>
           <w:p>
             <w:pPr>
@@ -35781,242 +35800,206 @@
             <w:shd w:val="clear" w:color="auto" w:fill="auto"/>
             <w:noWrap/>
             <w:vAlign w:val="bottom"/>
-            <w:hideMark/>
-          </w:tcPr>
-          <w:p>
-            <w:pPr>
-              <w:spacing w:after="0" w:line="240" w:lineRule="auto"/>
-              <w:rPr>
-                <w:rFonts w:ascii="Calibri" w:eastAsia="Times New Roman" w:hAnsi="Calibri" w:cs="Calibri"/>
-                <w:color w:val="000000"/>
-                <w:sz w:val="28"/>
-                <w:szCs w:val="28"/>
-              </w:rPr>
-            </w:pPr>
-          </w:p>
-        </w:tc>
-        <w:tc>
-          <w:tcPr>
-            <w:tcW w:w="0" w:type="auto"/>
-            <w:tcBorders>
-              <w:top w:val="nil"/>
-              <w:left w:val="nil"/>
-              <w:bottom w:val="nil"/>
-              <w:right w:val="nil"/>
-            </w:tcBorders>
-            <w:shd w:val="clear" w:color="auto" w:fill="auto"/>
-            <w:noWrap/>
-            <w:vAlign w:val="bottom"/>
-            <w:hideMark/>
-          </w:tcPr>
-          <w:p>
-            <w:pPr>
-              <w:spacing w:after="0" w:line="240" w:lineRule="auto"/>
-              <w:rPr>
-                <w:rFonts w:ascii="Calibri" w:eastAsia="Times New Roman" w:hAnsi="Calibri" w:cs="Calibri"/>
-                <w:color w:val="000000"/>
-                <w:sz w:val="28"/>
-                <w:szCs w:val="28"/>
-              </w:rPr>
-            </w:pPr>
-            <w:r>
-              <w:rPr>
-                <w:rFonts w:ascii="Calibri" w:eastAsia="Times New Roman" w:hAnsi="Calibri" w:cs="Calibri"/>
-                <w:color w:val="000000"/>
-                <w:sz w:val="28"/>
-                <w:szCs w:val="28"/>
-              </w:rPr>
-              <w:t>2019</w:t>
-            </w:r>
-          </w:p>
-        </w:tc>
-        <w:tc>
-          <w:tcPr>
-            <w:tcW w:w="0" w:type="auto"/>
-            <w:tcBorders>
-              <w:top w:val="nil"/>
-              <w:left w:val="nil"/>
-              <w:bottom w:val="nil"/>
-              <w:right w:val="nil"/>
-            </w:tcBorders>
-            <w:shd w:val="clear" w:color="auto" w:fill="auto"/>
-            <w:noWrap/>
-            <w:vAlign w:val="bottom"/>
-            <w:hideMark/>
-          </w:tcPr>
-          <w:p>
-            <w:pPr>
-              <w:spacing w:after="0" w:line="240" w:lineRule="auto"/>
-              <w:rPr>
-                <w:rFonts w:ascii="Calibri" w:eastAsia="Times New Roman" w:hAnsi="Calibri" w:cs="Calibri"/>
-                <w:color w:val="000000"/>
-                <w:sz w:val="28"/>
-                <w:szCs w:val="28"/>
-              </w:rPr>
-            </w:pPr>
-            <w:r>
-              <w:rPr>
-                <w:rFonts w:ascii="Calibri" w:eastAsia="Times New Roman" w:hAnsi="Calibri" w:cs="Calibri"/>
-                <w:color w:val="000000"/>
-                <w:sz w:val="28"/>
-                <w:szCs w:val="28"/>
-              </w:rPr>
-              <w:t>2020</w:t>
-            </w:r>
-          </w:p>
-        </w:tc>
-        <w:tc>
-          <w:tcPr>
-            <w:tcW w:w="0" w:type="auto"/>
-            <w:tcBorders>
-              <w:top w:val="nil"/>
-              <w:left w:val="nil"/>
-              <w:bottom w:val="nil"/>
-              <w:right w:val="nil"/>
-            </w:tcBorders>
-            <w:shd w:val="clear" w:color="auto" w:fill="auto"/>
-            <w:noWrap/>
-            <w:vAlign w:val="bottom"/>
-            <w:hideMark/>
-          </w:tcPr>
-          <w:p>
-            <w:pPr>
-              <w:spacing w:after="0" w:line="240" w:lineRule="auto"/>
-              <w:rPr>
-                <w:rFonts w:ascii="Calibri" w:eastAsia="Times New Roman" w:hAnsi="Calibri" w:cs="Calibri"/>
-                <w:color w:val="000000"/>
-                <w:sz w:val="28"/>
-                <w:szCs w:val="28"/>
-              </w:rPr>
-            </w:pPr>
-            <w:r>
-              <w:rPr>
-                <w:rFonts w:ascii="Calibri" w:eastAsia="Times New Roman" w:hAnsi="Calibri" w:cs="Calibri"/>
-                <w:color w:val="000000"/>
-                <w:sz w:val="28"/>
-                <w:szCs w:val="28"/>
-              </w:rPr>
-              <w:t>2021</w:t>
-            </w:r>
-          </w:p>
-        </w:tc>
-        <w:tc>
-          <w:tcPr>
-            <w:tcW w:w="0" w:type="auto"/>
-            <w:tcBorders>
-              <w:top w:val="nil"/>
-              <w:left w:val="nil"/>
-              <w:bottom w:val="nil"/>
-              <w:right w:val="nil"/>
-            </w:tcBorders>
-            <w:shd w:val="clear" w:color="auto" w:fill="auto"/>
-            <w:noWrap/>
-            <w:vAlign w:val="bottom"/>
-            <w:hideMark/>
-          </w:tcPr>
-          <w:p>
-            <w:pPr>
-              <w:spacing w:after="0" w:line="240" w:lineRule="auto"/>
-              <w:rPr>
-                <w:rFonts w:ascii="Calibri" w:eastAsia="Times New Roman" w:hAnsi="Calibri" w:cs="Calibri"/>
-                <w:color w:val="000000"/>
-                <w:sz w:val="28"/>
-                <w:szCs w:val="28"/>
-              </w:rPr>
-            </w:pPr>
-          </w:p>
-        </w:tc>
-        <w:tc>
-          <w:tcPr>
-            <w:tcW w:w="0" w:type="auto"/>
-            <w:tcBorders>
-              <w:top w:val="nil"/>
-              <w:left w:val="nil"/>
-              <w:bottom w:val="nil"/>
-              <w:right w:val="nil"/>
-            </w:tcBorders>
-            <w:shd w:val="clear" w:color="auto" w:fill="auto"/>
-            <w:noWrap/>
-            <w:vAlign w:val="bottom"/>
-            <w:hideMark/>
-          </w:tcPr>
-          <w:p>
-            <w:pPr>
-              <w:spacing w:after="0" w:line="240" w:lineRule="auto"/>
-              <w:rPr>
-                <w:rFonts w:ascii="Calibri" w:eastAsia="Times New Roman" w:hAnsi="Calibri" w:cs="Calibri"/>
-                <w:color w:val="000000"/>
-                <w:sz w:val="28"/>
-                <w:szCs w:val="28"/>
-              </w:rPr>
-            </w:pPr>
-          </w:p>
-        </w:tc>
-        <w:tc>
-          <w:tcPr>
-            <w:tcW w:w="0" w:type="auto"/>
-            <w:tcBorders>
-              <w:top w:val="nil"/>
-              <w:left w:val="nil"/>
-              <w:bottom w:val="nil"/>
-              <w:right w:val="nil"/>
-            </w:tcBorders>
-            <w:shd w:val="clear" w:color="auto" w:fill="auto"/>
-            <w:noWrap/>
-            <w:vAlign w:val="bottom"/>
-            <w:hideMark/>
-          </w:tcPr>
-          <w:p>
-            <w:pPr>
-              <w:spacing w:after="0" w:line="240" w:lineRule="auto"/>
-              <w:rPr>
-                <w:rFonts w:ascii="Calibri" w:eastAsia="Times New Roman" w:hAnsi="Calibri" w:cs="Calibri"/>
-                <w:color w:val="000000"/>
-                <w:sz w:val="28"/>
-                <w:szCs w:val="28"/>
-              </w:rPr>
-            </w:pPr>
-          </w:p>
-        </w:tc>
-        <w:tc>
-          <w:tcPr>
-            <w:tcW w:w="0" w:type="auto"/>
-            <w:tcBorders>
-              <w:top w:val="nil"/>
-              <w:left w:val="nil"/>
-              <w:bottom w:val="nil"/>
-              <w:right w:val="nil"/>
-            </w:tcBorders>
-            <w:shd w:val="clear" w:color="auto" w:fill="auto"/>
-            <w:noWrap/>
-            <w:vAlign w:val="bottom"/>
-            <w:hideMark/>
-          </w:tcPr>
-          <w:p>
-            <w:pPr>
-              <w:spacing w:after="0" w:line="240" w:lineRule="auto"/>
-              <w:rPr>
-                <w:rFonts w:ascii="Calibri" w:eastAsia="Times New Roman" w:hAnsi="Calibri" w:cs="Calibri"/>
-                <w:color w:val="000000"/>
-                <w:sz w:val="28"/>
-                <w:szCs w:val="28"/>
-              </w:rPr>
-            </w:pPr>
-          </w:p>
-        </w:tc>
-        <w:tc>
-          <w:tcPr>
-            <w:tcW w:w="0" w:type="auto"/>
-            <w:tcBorders>
-              <w:top w:val="nil"/>
-              <w:left w:val="nil"/>
-              <w:bottom w:val="nil"/>
-              <w:right w:val="nil"/>
-            </w:tcBorders>
-            <w:shd w:val="clear" w:color="auto" w:fill="auto"/>
-            <w:noWrap/>
-            <w:vAlign w:val="bottom"/>
-            <w:hideMark/>
+          </w:tcPr>
+          <w:p>
+            <w:pPr>
+              <w:spacing w:after="0" w:line="240" w:lineRule="auto"/>
+              <w:rPr>
+                <w:rFonts w:ascii="Calibri" w:eastAsia="Times New Roman" w:hAnsi="Calibri" w:cs="Calibri"/>
+                <w:color w:val="000000"/>
+                <w:sz w:val="28"/>
+                <w:szCs w:val="28"/>
+              </w:rPr>
+            </w:pPr>
+          </w:p>
+        </w:tc>
+        <w:tc>
+          <w:tcPr>
+            <w:tcW w:w="0" w:type="auto"/>
+            <w:tcBorders>
+              <w:top w:val="nil"/>
+              <w:left w:val="nil"/>
+              <w:bottom w:val="nil"/>
+              <w:right w:val="nil"/>
+            </w:tcBorders>
+            <w:shd w:val="clear" w:color="auto" w:fill="auto"/>
+            <w:noWrap/>
+            <w:vAlign w:val="bottom"/>
+          </w:tcPr>
+          <w:p>
+            <w:pPr>
+              <w:spacing w:after="0" w:line="240" w:lineRule="auto"/>
+              <w:rPr>
+                <w:rFonts w:ascii="Calibri" w:eastAsia="Times New Roman" w:hAnsi="Calibri" w:cs="Calibri"/>
+                <w:color w:val="000000"/>
+                <w:sz w:val="28"/>
+                <w:szCs w:val="28"/>
+              </w:rPr>
+            </w:pPr>
+          </w:p>
+        </w:tc>
+        <w:tc>
+          <w:tcPr>
+            <w:tcW w:w="0" w:type="auto"/>
+            <w:tcBorders>
+              <w:top w:val="nil"/>
+              <w:left w:val="nil"/>
+              <w:bottom w:val="nil"/>
+              <w:right w:val="nil"/>
+            </w:tcBorders>
+            <w:shd w:val="clear" w:color="auto" w:fill="auto"/>
+            <w:noWrap/>
+            <w:vAlign w:val="bottom"/>
+          </w:tcPr>
+          <w:p>
+            <w:pPr>
+              <w:spacing w:after="0" w:line="240" w:lineRule="auto"/>
+              <w:rPr>
+                <w:rFonts w:ascii="Calibri" w:eastAsia="Times New Roman" w:hAnsi="Calibri" w:cs="Calibri"/>
+                <w:color w:val="000000"/>
+                <w:sz w:val="28"/>
+                <w:szCs w:val="28"/>
+              </w:rPr>
+            </w:pPr>
+          </w:p>
+        </w:tc>
+        <w:tc>
+          <w:tcPr>
+            <w:tcW w:w="0" w:type="auto"/>
+            <w:tcBorders>
+              <w:top w:val="nil"/>
+              <w:left w:val="nil"/>
+              <w:bottom w:val="nil"/>
+              <w:right w:val="nil"/>
+            </w:tcBorders>
+            <w:shd w:val="clear" w:color="auto" w:fill="auto"/>
+            <w:noWrap/>
+            <w:vAlign w:val="bottom"/>
+          </w:tcPr>
+          <w:p>
+            <w:pPr>
+              <w:spacing w:after="0" w:line="240" w:lineRule="auto"/>
+              <w:rPr>
+                <w:rFonts w:ascii="Calibri" w:eastAsia="Times New Roman" w:hAnsi="Calibri" w:cs="Calibri"/>
+                <w:color w:val="000000"/>
+                <w:sz w:val="28"/>
+                <w:szCs w:val="28"/>
+              </w:rPr>
+            </w:pPr>
+          </w:p>
+        </w:tc>
+        <w:tc>
+          <w:tcPr>
+            <w:tcW w:w="0" w:type="auto"/>
+            <w:tcBorders>
+              <w:top w:val="nil"/>
+              <w:left w:val="nil"/>
+              <w:bottom w:val="nil"/>
+              <w:right w:val="nil"/>
+            </w:tcBorders>
+            <w:shd w:val="clear" w:color="auto" w:fill="auto"/>
+            <w:noWrap/>
+            <w:vAlign w:val="bottom"/>
+          </w:tcPr>
+          <w:p>
+            <w:pPr>
+              <w:spacing w:after="0" w:line="240" w:lineRule="auto"/>
+              <w:rPr>
+                <w:rFonts w:ascii="Calibri" w:eastAsia="Times New Roman" w:hAnsi="Calibri" w:cs="Calibri"/>
+                <w:color w:val="000000"/>
+                <w:sz w:val="28"/>
+                <w:szCs w:val="28"/>
+              </w:rPr>
+            </w:pPr>
+          </w:p>
+        </w:tc>
+        <w:tc>
+          <w:tcPr>
+            <w:tcW w:w="0" w:type="auto"/>
+            <w:tcBorders>
+              <w:top w:val="nil"/>
+              <w:left w:val="nil"/>
+              <w:bottom w:val="nil"/>
+              <w:right w:val="nil"/>
+            </w:tcBorders>
+            <w:shd w:val="clear" w:color="auto" w:fill="auto"/>
+            <w:noWrap/>
+            <w:vAlign w:val="bottom"/>
+          </w:tcPr>
+          <w:p>
+            <w:pPr>
+              <w:spacing w:after="0" w:line="240" w:lineRule="auto"/>
+              <w:rPr>
+                <w:rFonts w:ascii="Calibri" w:eastAsia="Times New Roman" w:hAnsi="Calibri" w:cs="Calibri"/>
+                <w:color w:val="000000"/>
+                <w:sz w:val="28"/>
+                <w:szCs w:val="28"/>
+              </w:rPr>
+            </w:pPr>
+          </w:p>
+        </w:tc>
+        <w:tc>
+          <w:tcPr>
+            <w:tcW w:w="0" w:type="auto"/>
+            <w:tcBorders>
+              <w:top w:val="nil"/>
+              <w:left w:val="nil"/>
+              <w:bottom w:val="nil"/>
+              <w:right w:val="nil"/>
+            </w:tcBorders>
+            <w:shd w:val="clear" w:color="auto" w:fill="auto"/>
+            <w:noWrap/>
+            <w:vAlign w:val="bottom"/>
+          </w:tcPr>
+          <w:p>
+            <w:pPr>
+              <w:spacing w:after="0" w:line="240" w:lineRule="auto"/>
+              <w:rPr>
+                <w:rFonts w:ascii="Calibri" w:eastAsia="Times New Roman" w:hAnsi="Calibri" w:cs="Calibri"/>
+                <w:color w:val="000000"/>
+                <w:sz w:val="28"/>
+                <w:szCs w:val="28"/>
+              </w:rPr>
+            </w:pPr>
+          </w:p>
+        </w:tc>
+        <w:tc>
+          <w:tcPr>
+            <w:tcW w:w="0" w:type="auto"/>
+            <w:tcBorders>
+              <w:top w:val="nil"/>
+              <w:left w:val="nil"/>
+              <w:bottom w:val="nil"/>
+              <w:right w:val="nil"/>
+            </w:tcBorders>
+            <w:shd w:val="clear" w:color="auto" w:fill="auto"/>
+            <w:noWrap/>
+            <w:vAlign w:val="bottom"/>
+          </w:tcPr>
+          <w:p>
+            <w:pPr>
+              <w:spacing w:after="0" w:line="240" w:lineRule="auto"/>
+              <w:rPr>
+                <w:rFonts w:ascii="Calibri" w:eastAsia="Times New Roman" w:hAnsi="Calibri" w:cs="Calibri"/>
+                <w:color w:val="000000"/>
+                <w:sz w:val="28"/>
+                <w:szCs w:val="28"/>
+              </w:rPr>
+            </w:pPr>
+          </w:p>
+        </w:tc>
+        <w:tc>
+          <w:tcPr>
+            <w:tcW w:w="0" w:type="auto"/>
+            <w:tcBorders>
+              <w:top w:val="nil"/>
+              <w:left w:val="nil"/>
+              <w:bottom w:val="nil"/>
+              <w:right w:val="nil"/>
+            </w:tcBorders>
+            <w:shd w:val="clear" w:color="auto" w:fill="auto"/>
+            <w:noWrap/>
+            <w:vAlign w:val="bottom"/>
           </w:tcPr>
           <w:p>
             <w:pPr>
@@ -36038,35 +36021,739 @@
         <w:tc>
           <w:tcPr>
             <w:tcW w:w="0" w:type="auto"/>
-            <w:tcBorders>
-              <w:top w:val="nil"/>
-              <w:left w:val="nil"/>
-              <w:bottom w:val="nil"/>
-              <w:right w:val="nil"/>
-            </w:tcBorders>
-            <w:shd w:val="clear" w:color="auto" w:fill="auto"/>
-            <w:noWrap/>
-            <w:vAlign w:val="bottom"/>
-            <w:hideMark/>
-          </w:tcPr>
-          <w:p>
-            <w:pPr>
-              <w:spacing w:after="0" w:line="240" w:lineRule="auto"/>
-              <w:rPr>
-                <w:rFonts w:ascii="Calibri" w:eastAsia="Times New Roman" w:hAnsi="Calibri" w:cs="Calibri"/>
-                <w:color w:val="000000"/>
-                <w:sz w:val="28"/>
-                <w:szCs w:val="28"/>
-              </w:rPr>
-            </w:pPr>
-            <w:r>
-              <w:rPr>
-                <w:rFonts w:ascii="Calibri" w:eastAsia="Times New Roman" w:hAnsi="Calibri" w:cs="Calibri"/>
+            <w:gridSpan w:val="3"/>
+            <w:tcBorders>
+              <w:top w:val="nil"/>
+              <w:left w:val="nil"/>
+              <w:bottom w:val="nil"/>
+              <w:right w:val="nil"/>
+            </w:tcBorders>
+            <w:shd w:val="clear" w:color="auto" w:fill="auto"/>
+            <w:noWrap/>
+            <w:vAlign w:val="bottom"/>
+            <w:hideMark/>
+          </w:tcPr>
+          <w:p>
+            <w:pPr>
+              <w:spacing w:after="0" w:line="240" w:lineRule="auto"/>
+              <w:rPr>
+                <w:rFonts w:ascii="Calibri" w:eastAsia="Times New Roman" w:hAnsi="Calibri" w:cs="Calibri"/>
+                <w:b/>
+                <w:color w:val="000000"/>
+                <w:sz w:val="28"/>
+                <w:szCs w:val="28"/>
+              </w:rPr>
+            </w:pPr>
+            <w:r>
+              <w:rPr>
+                <w:rFonts w:ascii="Calibri" w:eastAsia="Times New Roman" w:hAnsi="Calibri" w:cs="Calibri"/>
+                <w:b/>
                 <w:color w:val="000000"/>
                 <w:sz w:val="28"/>
                 <w:szCs w:val="28"/>
               </w:rPr>
               <w:lastRenderedPageBreak/>
+              <w:t>SCI theses with authors and KTHIDs</w:t>
+            </w:r>
+          </w:p>
+        </w:tc>
+        <w:tc>
+          <w:tcPr>
+            <w:tcW w:w="0" w:type="auto"/>
+            <w:tcBorders>
+              <w:top w:val="nil"/>
+              <w:left w:val="nil"/>
+              <w:bottom w:val="nil"/>
+              <w:right w:val="nil"/>
+            </w:tcBorders>
+            <w:shd w:val="clear" w:color="auto" w:fill="auto"/>
+            <w:noWrap/>
+            <w:vAlign w:val="bottom"/>
+            <w:hideMark/>
+          </w:tcPr>
+          <w:p>
+            <w:pPr>
+              <w:spacing w:after="0" w:line="240" w:lineRule="auto"/>
+              <w:rPr>
+                <w:rFonts w:ascii="Calibri" w:eastAsia="Times New Roman" w:hAnsi="Calibri" w:cs="Calibri"/>
+                <w:color w:val="000000"/>
+                <w:sz w:val="28"/>
+                <w:szCs w:val="28"/>
+              </w:rPr>
+            </w:pPr>
+          </w:p>
+        </w:tc>
+        <w:tc>
+          <w:tcPr>
+            <w:tcW w:w="0" w:type="auto"/>
+            <w:tcBorders>
+              <w:top w:val="nil"/>
+              <w:left w:val="nil"/>
+              <w:bottom w:val="nil"/>
+              <w:right w:val="nil"/>
+            </w:tcBorders>
+            <w:shd w:val="clear" w:color="auto" w:fill="auto"/>
+            <w:noWrap/>
+            <w:vAlign w:val="bottom"/>
+            <w:hideMark/>
+          </w:tcPr>
+          <w:p>
+            <w:pPr>
+              <w:spacing w:after="0" w:line="240" w:lineRule="auto"/>
+              <w:rPr>
+                <w:rFonts w:ascii="Calibri" w:eastAsia="Times New Roman" w:hAnsi="Calibri" w:cs="Calibri"/>
+                <w:color w:val="000000"/>
+                <w:sz w:val="28"/>
+                <w:szCs w:val="28"/>
+              </w:rPr>
+            </w:pPr>
+          </w:p>
+        </w:tc>
+        <w:tc>
+          <w:tcPr>
+            <w:tcW w:w="0" w:type="auto"/>
+            <w:tcBorders>
+              <w:top w:val="nil"/>
+              <w:left w:val="nil"/>
+              <w:bottom w:val="nil"/>
+              <w:right w:val="nil"/>
+            </w:tcBorders>
+            <w:shd w:val="clear" w:color="auto" w:fill="auto"/>
+            <w:noWrap/>
+            <w:vAlign w:val="bottom"/>
+            <w:hideMark/>
+          </w:tcPr>
+          <w:p>
+            <w:pPr>
+              <w:spacing w:after="0" w:line="240" w:lineRule="auto"/>
+              <w:rPr>
+                <w:rFonts w:ascii="Calibri" w:eastAsia="Times New Roman" w:hAnsi="Calibri" w:cs="Calibri"/>
+                <w:color w:val="000000"/>
+                <w:sz w:val="28"/>
+                <w:szCs w:val="28"/>
+              </w:rPr>
+            </w:pPr>
+          </w:p>
+        </w:tc>
+        <w:tc>
+          <w:tcPr>
+            <w:tcW w:w="0" w:type="auto"/>
+            <w:tcBorders>
+              <w:top w:val="nil"/>
+              <w:left w:val="nil"/>
+              <w:bottom w:val="nil"/>
+              <w:right w:val="nil"/>
+            </w:tcBorders>
+            <w:shd w:val="clear" w:color="auto" w:fill="auto"/>
+            <w:noWrap/>
+            <w:vAlign w:val="bottom"/>
+            <w:hideMark/>
+          </w:tcPr>
+          <w:p>
+            <w:pPr>
+              <w:spacing w:after="0" w:line="240" w:lineRule="auto"/>
+              <w:rPr>
+                <w:rFonts w:ascii="Calibri" w:eastAsia="Times New Roman" w:hAnsi="Calibri" w:cs="Calibri"/>
+                <w:color w:val="000000"/>
+                <w:sz w:val="28"/>
+                <w:szCs w:val="28"/>
+              </w:rPr>
+            </w:pPr>
+          </w:p>
+        </w:tc>
+        <w:tc>
+          <w:tcPr>
+            <w:tcW w:w="0" w:type="auto"/>
+            <w:tcBorders>
+              <w:top w:val="nil"/>
+              <w:left w:val="nil"/>
+              <w:bottom w:val="nil"/>
+              <w:right w:val="nil"/>
+            </w:tcBorders>
+            <w:shd w:val="clear" w:color="auto" w:fill="auto"/>
+            <w:noWrap/>
+            <w:vAlign w:val="bottom"/>
+            <w:hideMark/>
+          </w:tcPr>
+          <w:p>
+            <w:pPr>
+              <w:spacing w:after="0" w:line="240" w:lineRule="auto"/>
+              <w:rPr>
+                <w:rFonts w:ascii="Calibri" w:eastAsia="Times New Roman" w:hAnsi="Calibri" w:cs="Calibri"/>
+                <w:color w:val="000000"/>
+                <w:sz w:val="28"/>
+                <w:szCs w:val="28"/>
+              </w:rPr>
+            </w:pPr>
+          </w:p>
+        </w:tc>
+        <w:tc>
+          <w:tcPr>
+            <w:tcW w:w="0" w:type="auto"/>
+            <w:tcBorders>
+              <w:top w:val="nil"/>
+              <w:left w:val="nil"/>
+              <w:bottom w:val="nil"/>
+              <w:right w:val="nil"/>
+            </w:tcBorders>
+            <w:shd w:val="clear" w:color="auto" w:fill="auto"/>
+            <w:noWrap/>
+            <w:vAlign w:val="bottom"/>
+            <w:hideMark/>
+          </w:tcPr>
+          <w:p>
+            <w:pPr>
+              <w:spacing w:after="0" w:line="240" w:lineRule="auto"/>
+              <w:rPr>
+                <w:rFonts w:ascii="Calibri" w:eastAsia="Times New Roman" w:hAnsi="Calibri" w:cs="Calibri"/>
+                <w:color w:val="000000"/>
+                <w:sz w:val="28"/>
+                <w:szCs w:val="28"/>
+              </w:rPr>
+            </w:pPr>
+          </w:p>
+        </w:tc>
+      </w:tr>
+      <w:tr>
+        <w:trPr>
+          <w:trHeight w:val="370"/>
+        </w:trPr>
+        <w:tc>
+          <w:tcPr>
+            <w:tcW w:w="0" w:type="auto"/>
+            <w:tcBorders>
+              <w:top w:val="nil"/>
+              <w:left w:val="nil"/>
+              <w:bottom w:val="nil"/>
+              <w:right w:val="nil"/>
+            </w:tcBorders>
+            <w:shd w:val="clear" w:color="auto" w:fill="auto"/>
+            <w:noWrap/>
+            <w:vAlign w:val="bottom"/>
+            <w:hideMark/>
+          </w:tcPr>
+          <w:p>
+            <w:pPr>
+              <w:spacing w:after="0" w:line="240" w:lineRule="auto"/>
+              <w:rPr>
+                <w:rFonts w:ascii="Calibri" w:eastAsia="Times New Roman" w:hAnsi="Calibri" w:cs="Calibri"/>
+                <w:color w:val="000000"/>
+                <w:sz w:val="28"/>
+                <w:szCs w:val="28"/>
+              </w:rPr>
+            </w:pPr>
+          </w:p>
+        </w:tc>
+        <w:tc>
+          <w:tcPr>
+            <w:tcW w:w="0" w:type="auto"/>
+            <w:tcBorders>
+              <w:top w:val="nil"/>
+              <w:left w:val="nil"/>
+              <w:bottom w:val="nil"/>
+              <w:right w:val="nil"/>
+            </w:tcBorders>
+            <w:shd w:val="clear" w:color="auto" w:fill="auto"/>
+            <w:noWrap/>
+            <w:vAlign w:val="bottom"/>
+            <w:hideMark/>
+          </w:tcPr>
+          <w:p>
+            <w:pPr>
+              <w:spacing w:after="0" w:line="240" w:lineRule="auto"/>
+              <w:rPr>
+                <w:rFonts w:ascii="Calibri" w:eastAsia="Times New Roman" w:hAnsi="Calibri" w:cs="Calibri"/>
+                <w:color w:val="000000"/>
+                <w:sz w:val="28"/>
+                <w:szCs w:val="28"/>
+              </w:rPr>
+            </w:pPr>
+          </w:p>
+        </w:tc>
+        <w:tc>
+          <w:tcPr>
+            <w:tcW w:w="0" w:type="auto"/>
+            <w:tcBorders>
+              <w:top w:val="nil"/>
+              <w:left w:val="nil"/>
+              <w:bottom w:val="nil"/>
+              <w:right w:val="nil"/>
+            </w:tcBorders>
+            <w:shd w:val="clear" w:color="auto" w:fill="auto"/>
+            <w:noWrap/>
+            <w:vAlign w:val="bottom"/>
+            <w:hideMark/>
+          </w:tcPr>
+          <w:p>
+            <w:pPr>
+              <w:spacing w:after="0" w:line="240" w:lineRule="auto"/>
+              <w:rPr>
+                <w:rFonts w:ascii="Calibri" w:eastAsia="Times New Roman" w:hAnsi="Calibri" w:cs="Calibri"/>
+                <w:color w:val="000000"/>
+                <w:sz w:val="28"/>
+                <w:szCs w:val="28"/>
+              </w:rPr>
+            </w:pPr>
+          </w:p>
+        </w:tc>
+        <w:tc>
+          <w:tcPr>
+            <w:tcW w:w="0" w:type="auto"/>
+            <w:tcBorders>
+              <w:top w:val="nil"/>
+              <w:left w:val="nil"/>
+              <w:bottom w:val="nil"/>
+              <w:right w:val="nil"/>
+            </w:tcBorders>
+            <w:shd w:val="clear" w:color="auto" w:fill="auto"/>
+            <w:noWrap/>
+            <w:vAlign w:val="bottom"/>
+            <w:hideMark/>
+          </w:tcPr>
+          <w:p>
+            <w:pPr>
+              <w:spacing w:after="0" w:line="240" w:lineRule="auto"/>
+              <w:rPr>
+                <w:rFonts w:ascii="Calibri" w:eastAsia="Times New Roman" w:hAnsi="Calibri" w:cs="Calibri"/>
+                <w:color w:val="000000"/>
+                <w:sz w:val="28"/>
+                <w:szCs w:val="28"/>
+              </w:rPr>
+            </w:pPr>
+          </w:p>
+        </w:tc>
+        <w:tc>
+          <w:tcPr>
+            <w:tcW w:w="0" w:type="auto"/>
+            <w:tcBorders>
+              <w:top w:val="nil"/>
+              <w:left w:val="nil"/>
+              <w:bottom w:val="nil"/>
+              <w:right w:val="nil"/>
+            </w:tcBorders>
+            <w:shd w:val="clear" w:color="auto" w:fill="auto"/>
+            <w:noWrap/>
+            <w:vAlign w:val="bottom"/>
+            <w:hideMark/>
+          </w:tcPr>
+          <w:p>
+            <w:pPr>
+              <w:spacing w:after="0" w:line="240" w:lineRule="auto"/>
+              <w:rPr>
+                <w:rFonts w:ascii="Calibri" w:eastAsia="Times New Roman" w:hAnsi="Calibri" w:cs="Calibri"/>
+                <w:color w:val="000000"/>
+                <w:sz w:val="28"/>
+                <w:szCs w:val="28"/>
+              </w:rPr>
+            </w:pPr>
+          </w:p>
+        </w:tc>
+        <w:tc>
+          <w:tcPr>
+            <w:tcW w:w="0" w:type="auto"/>
+            <w:tcBorders>
+              <w:top w:val="nil"/>
+              <w:left w:val="nil"/>
+              <w:bottom w:val="nil"/>
+              <w:right w:val="nil"/>
+            </w:tcBorders>
+            <w:shd w:val="clear" w:color="auto" w:fill="auto"/>
+            <w:noWrap/>
+            <w:vAlign w:val="bottom"/>
+            <w:hideMark/>
+          </w:tcPr>
+          <w:p>
+            <w:pPr>
+              <w:spacing w:after="0" w:line="240" w:lineRule="auto"/>
+              <w:rPr>
+                <w:rFonts w:ascii="Calibri" w:eastAsia="Times New Roman" w:hAnsi="Calibri" w:cs="Calibri"/>
+                <w:color w:val="000000"/>
+                <w:sz w:val="28"/>
+                <w:szCs w:val="28"/>
+              </w:rPr>
+            </w:pPr>
+          </w:p>
+        </w:tc>
+        <w:tc>
+          <w:tcPr>
+            <w:tcW w:w="0" w:type="auto"/>
+            <w:tcBorders>
+              <w:top w:val="nil"/>
+              <w:left w:val="nil"/>
+              <w:bottom w:val="nil"/>
+              <w:right w:val="nil"/>
+            </w:tcBorders>
+            <w:shd w:val="clear" w:color="auto" w:fill="auto"/>
+            <w:noWrap/>
+            <w:vAlign w:val="bottom"/>
+            <w:hideMark/>
+          </w:tcPr>
+          <w:p>
+            <w:pPr>
+              <w:spacing w:after="0" w:line="240" w:lineRule="auto"/>
+              <w:rPr>
+                <w:rFonts w:ascii="Calibri" w:eastAsia="Times New Roman" w:hAnsi="Calibri" w:cs="Calibri"/>
+                <w:color w:val="000000"/>
+                <w:sz w:val="28"/>
+                <w:szCs w:val="28"/>
+              </w:rPr>
+            </w:pPr>
+          </w:p>
+        </w:tc>
+        <w:tc>
+          <w:tcPr>
+            <w:tcW w:w="0" w:type="auto"/>
+            <w:tcBorders>
+              <w:top w:val="nil"/>
+              <w:left w:val="nil"/>
+              <w:bottom w:val="nil"/>
+              <w:right w:val="nil"/>
+            </w:tcBorders>
+            <w:shd w:val="clear" w:color="auto" w:fill="auto"/>
+            <w:noWrap/>
+            <w:vAlign w:val="bottom"/>
+            <w:hideMark/>
+          </w:tcPr>
+          <w:p>
+            <w:pPr>
+              <w:spacing w:after="0" w:line="240" w:lineRule="auto"/>
+              <w:rPr>
+                <w:rFonts w:ascii="Calibri" w:eastAsia="Times New Roman" w:hAnsi="Calibri" w:cs="Calibri"/>
+                <w:color w:val="000000"/>
+                <w:sz w:val="28"/>
+                <w:szCs w:val="28"/>
+              </w:rPr>
+            </w:pPr>
+          </w:p>
+        </w:tc>
+        <w:tc>
+          <w:tcPr>
+            <w:tcW w:w="0" w:type="auto"/>
+            <w:tcBorders>
+              <w:top w:val="nil"/>
+              <w:left w:val="nil"/>
+              <w:bottom w:val="nil"/>
+              <w:right w:val="nil"/>
+            </w:tcBorders>
+            <w:shd w:val="clear" w:color="auto" w:fill="auto"/>
+            <w:noWrap/>
+            <w:vAlign w:val="bottom"/>
+            <w:hideMark/>
+          </w:tcPr>
+          <w:p>
+            <w:pPr>
+              <w:spacing w:after="0" w:line="240" w:lineRule="auto"/>
+              <w:rPr>
+                <w:rFonts w:ascii="Calibri" w:eastAsia="Times New Roman" w:hAnsi="Calibri" w:cs="Calibri"/>
+                <w:color w:val="000000"/>
+                <w:sz w:val="28"/>
+                <w:szCs w:val="28"/>
+              </w:rPr>
+            </w:pPr>
+          </w:p>
+        </w:tc>
+      </w:tr>
+      <w:tr>
+        <w:trPr>
+          <w:trHeight w:val="370"/>
+        </w:trPr>
+        <w:tc>
+          <w:tcPr>
+            <w:tcW w:w="0" w:type="auto"/>
+            <w:tcBorders>
+              <w:top w:val="nil"/>
+              <w:left w:val="nil"/>
+              <w:bottom w:val="nil"/>
+              <w:right w:val="nil"/>
+            </w:tcBorders>
+            <w:shd w:val="clear" w:color="auto" w:fill="auto"/>
+            <w:noWrap/>
+            <w:vAlign w:val="bottom"/>
+            <w:hideMark/>
+          </w:tcPr>
+          <w:p>
+            <w:pPr>
+              <w:spacing w:after="0" w:line="240" w:lineRule="auto"/>
+              <w:rPr>
+                <w:rFonts w:ascii="Calibri" w:eastAsia="Times New Roman" w:hAnsi="Calibri" w:cs="Calibri"/>
+                <w:color w:val="000000"/>
+                <w:sz w:val="28"/>
+                <w:szCs w:val="28"/>
+              </w:rPr>
+            </w:pPr>
+          </w:p>
+        </w:tc>
+        <w:tc>
+          <w:tcPr>
+            <w:tcW w:w="0" w:type="auto"/>
+            <w:tcBorders>
+              <w:top w:val="nil"/>
+              <w:left w:val="nil"/>
+              <w:bottom w:val="nil"/>
+              <w:right w:val="nil"/>
+            </w:tcBorders>
+            <w:shd w:val="clear" w:color="auto" w:fill="auto"/>
+            <w:noWrap/>
+            <w:vAlign w:val="bottom"/>
+            <w:hideMark/>
+          </w:tcPr>
+          <w:p>
+            <w:pPr>
+              <w:spacing w:after="0" w:line="240" w:lineRule="auto"/>
+              <w:rPr>
+                <w:rFonts w:ascii="Calibri" w:eastAsia="Times New Roman" w:hAnsi="Calibri" w:cs="Calibri"/>
+                <w:color w:val="000000"/>
+                <w:sz w:val="28"/>
+                <w:szCs w:val="28"/>
+              </w:rPr>
+            </w:pPr>
+            <w:r>
+              <w:rPr>
+                <w:rFonts w:ascii="Calibri" w:eastAsia="Times New Roman" w:hAnsi="Calibri" w:cs="Calibri"/>
+                <w:color w:val="000000"/>
+                <w:sz w:val="28"/>
+                <w:szCs w:val="28"/>
+              </w:rPr>
+              <w:t>2019</w:t>
+            </w:r>
+          </w:p>
+        </w:tc>
+        <w:tc>
+          <w:tcPr>
+            <w:tcW w:w="0" w:type="auto"/>
+            <w:tcBorders>
+              <w:top w:val="nil"/>
+              <w:left w:val="nil"/>
+              <w:bottom w:val="nil"/>
+              <w:right w:val="nil"/>
+            </w:tcBorders>
+            <w:shd w:val="clear" w:color="auto" w:fill="auto"/>
+            <w:noWrap/>
+            <w:vAlign w:val="bottom"/>
+            <w:hideMark/>
+          </w:tcPr>
+          <w:p>
+            <w:pPr>
+              <w:spacing w:after="0" w:line="240" w:lineRule="auto"/>
+              <w:rPr>
+                <w:rFonts w:ascii="Calibri" w:eastAsia="Times New Roman" w:hAnsi="Calibri" w:cs="Calibri"/>
+                <w:color w:val="000000"/>
+                <w:sz w:val="28"/>
+                <w:szCs w:val="28"/>
+              </w:rPr>
+            </w:pPr>
+            <w:r>
+              <w:rPr>
+                <w:rFonts w:ascii="Calibri" w:eastAsia="Times New Roman" w:hAnsi="Calibri" w:cs="Calibri"/>
+                <w:color w:val="000000"/>
+                <w:sz w:val="28"/>
+                <w:szCs w:val="28"/>
+              </w:rPr>
+              <w:t>2020</w:t>
+            </w:r>
+          </w:p>
+        </w:tc>
+        <w:tc>
+          <w:tcPr>
+            <w:tcW w:w="0" w:type="auto"/>
+            <w:tcBorders>
+              <w:top w:val="nil"/>
+              <w:left w:val="nil"/>
+              <w:bottom w:val="nil"/>
+              <w:right w:val="nil"/>
+            </w:tcBorders>
+            <w:shd w:val="clear" w:color="auto" w:fill="auto"/>
+            <w:noWrap/>
+            <w:vAlign w:val="bottom"/>
+            <w:hideMark/>
+          </w:tcPr>
+          <w:p>
+            <w:pPr>
+              <w:spacing w:after="0" w:line="240" w:lineRule="auto"/>
+              <w:rPr>
+                <w:rFonts w:ascii="Calibri" w:eastAsia="Times New Roman" w:hAnsi="Calibri" w:cs="Calibri"/>
+                <w:color w:val="000000"/>
+                <w:sz w:val="28"/>
+                <w:szCs w:val="28"/>
+              </w:rPr>
+            </w:pPr>
+            <w:r>
+              <w:rPr>
+                <w:rFonts w:ascii="Calibri" w:eastAsia="Times New Roman" w:hAnsi="Calibri" w:cs="Calibri"/>
+                <w:color w:val="000000"/>
+                <w:sz w:val="28"/>
+                <w:szCs w:val="28"/>
+              </w:rPr>
+              <w:t>2021</w:t>
+            </w:r>
+          </w:p>
+        </w:tc>
+        <w:tc>
+          <w:tcPr>
+            <w:tcW w:w="0" w:type="auto"/>
+            <w:tcBorders>
+              <w:top w:val="nil"/>
+              <w:left w:val="nil"/>
+              <w:bottom w:val="nil"/>
+              <w:right w:val="nil"/>
+            </w:tcBorders>
+            <w:shd w:val="clear" w:color="auto" w:fill="auto"/>
+            <w:noWrap/>
+            <w:vAlign w:val="bottom"/>
+            <w:hideMark/>
+          </w:tcPr>
+          <w:p>
+            <w:pPr>
+              <w:spacing w:after="0" w:line="240" w:lineRule="auto"/>
+              <w:rPr>
+                <w:rFonts w:ascii="Calibri" w:eastAsia="Times New Roman" w:hAnsi="Calibri" w:cs="Calibri"/>
+                <w:color w:val="000000"/>
+                <w:sz w:val="28"/>
+                <w:szCs w:val="28"/>
+              </w:rPr>
+            </w:pPr>
+          </w:p>
+        </w:tc>
+        <w:tc>
+          <w:tcPr>
+            <w:tcW w:w="0" w:type="auto"/>
+            <w:tcBorders>
+              <w:top w:val="nil"/>
+              <w:left w:val="nil"/>
+              <w:bottom w:val="nil"/>
+              <w:right w:val="nil"/>
+            </w:tcBorders>
+            <w:shd w:val="clear" w:color="auto" w:fill="auto"/>
+            <w:noWrap/>
+            <w:vAlign w:val="bottom"/>
+            <w:hideMark/>
+          </w:tcPr>
+          <w:p>
+            <w:pPr>
+              <w:spacing w:after="0" w:line="240" w:lineRule="auto"/>
+              <w:rPr>
+                <w:rFonts w:ascii="Calibri" w:eastAsia="Times New Roman" w:hAnsi="Calibri" w:cs="Calibri"/>
+                <w:color w:val="000000"/>
+                <w:sz w:val="28"/>
+                <w:szCs w:val="28"/>
+              </w:rPr>
+            </w:pPr>
+          </w:p>
+        </w:tc>
+        <w:tc>
+          <w:tcPr>
+            <w:tcW w:w="0" w:type="auto"/>
+            <w:tcBorders>
+              <w:top w:val="nil"/>
+              <w:left w:val="nil"/>
+              <w:bottom w:val="nil"/>
+              <w:right w:val="nil"/>
+            </w:tcBorders>
+            <w:shd w:val="clear" w:color="auto" w:fill="auto"/>
+            <w:noWrap/>
+            <w:vAlign w:val="bottom"/>
+            <w:hideMark/>
+          </w:tcPr>
+          <w:p>
+            <w:pPr>
+              <w:spacing w:after="0" w:line="240" w:lineRule="auto"/>
+              <w:rPr>
+                <w:rFonts w:ascii="Calibri" w:eastAsia="Times New Roman" w:hAnsi="Calibri" w:cs="Calibri"/>
+                <w:color w:val="000000"/>
+                <w:sz w:val="28"/>
+                <w:szCs w:val="28"/>
+              </w:rPr>
+            </w:pPr>
+          </w:p>
+        </w:tc>
+        <w:tc>
+          <w:tcPr>
+            <w:tcW w:w="0" w:type="auto"/>
+            <w:tcBorders>
+              <w:top w:val="nil"/>
+              <w:left w:val="nil"/>
+              <w:bottom w:val="nil"/>
+              <w:right w:val="nil"/>
+            </w:tcBorders>
+            <w:shd w:val="clear" w:color="auto" w:fill="auto"/>
+            <w:noWrap/>
+            <w:vAlign w:val="bottom"/>
+            <w:hideMark/>
+          </w:tcPr>
+          <w:p>
+            <w:pPr>
+              <w:spacing w:after="0" w:line="240" w:lineRule="auto"/>
+              <w:rPr>
+                <w:rFonts w:ascii="Calibri" w:eastAsia="Times New Roman" w:hAnsi="Calibri" w:cs="Calibri"/>
+                <w:color w:val="000000"/>
+                <w:sz w:val="28"/>
+                <w:szCs w:val="28"/>
+              </w:rPr>
+            </w:pPr>
+          </w:p>
+        </w:tc>
+        <w:tc>
+          <w:tcPr>
+            <w:tcW w:w="0" w:type="auto"/>
+            <w:tcBorders>
+              <w:top w:val="nil"/>
+              <w:left w:val="nil"/>
+              <w:bottom w:val="nil"/>
+              <w:right w:val="nil"/>
+            </w:tcBorders>
+            <w:shd w:val="clear" w:color="auto" w:fill="auto"/>
+            <w:noWrap/>
+            <w:vAlign w:val="bottom"/>
+            <w:hideMark/>
+          </w:tcPr>
+          <w:p>
+            <w:pPr>
+              <w:spacing w:after="0" w:line="240" w:lineRule="auto"/>
+              <w:rPr>
+                <w:rFonts w:ascii="Calibri" w:eastAsia="Times New Roman" w:hAnsi="Calibri" w:cs="Calibri"/>
+                <w:color w:val="000000"/>
+                <w:sz w:val="28"/>
+                <w:szCs w:val="28"/>
+              </w:rPr>
+            </w:pPr>
+          </w:p>
+        </w:tc>
+      </w:tr>
+      <w:tr>
+        <w:trPr>
+          <w:trHeight w:val="370"/>
+        </w:trPr>
+        <w:tc>
+          <w:tcPr>
+            <w:tcW w:w="0" w:type="auto"/>
+            <w:tcBorders>
+              <w:top w:val="nil"/>
+              <w:left w:val="nil"/>
+              <w:bottom w:val="nil"/>
+              <w:right w:val="nil"/>
+            </w:tcBorders>
+            <w:shd w:val="clear" w:color="auto" w:fill="auto"/>
+            <w:noWrap/>
+            <w:vAlign w:val="bottom"/>
+            <w:hideMark/>
+          </w:tcPr>
+          <w:p>
+            <w:pPr>
+              <w:spacing w:after="0" w:line="240" w:lineRule="auto"/>
+              <w:rPr>
+                <w:rFonts w:ascii="Calibri" w:eastAsia="Times New Roman" w:hAnsi="Calibri" w:cs="Calibri"/>
+                <w:color w:val="000000"/>
+                <w:sz w:val="28"/>
+                <w:szCs w:val="28"/>
+              </w:rPr>
+            </w:pPr>
+            <w:r>
+              <w:rPr>
+                <w:rFonts w:ascii="Calibri" w:eastAsia="Times New Roman" w:hAnsi="Calibri" w:cs="Calibri"/>
+                <w:color w:val="000000"/>
+                <w:sz w:val="28"/>
+                <w:szCs w:val="28"/>
+              </w:rPr>
               <w:t>author0</w:t>
             </w:r>
           </w:p>
@@ -38716,12 +39403,12 @@
       <w:pPr>
         <w:pStyle w:val="Heading1"/>
       </w:pPr>
-      <w:bookmarkStart w:id="12" w:name="_Ref82239210"/>
+      <w:bookmarkStart w:id="11" w:name="_Ref82239210"/>
       <w:r>
         <w:lastRenderedPageBreak/>
         <w:t>How can you get the data and reproduce the results?</w:t>
       </w:r>
-      <w:bookmarkEnd w:id="12"/>
+      <w:bookmarkEnd w:id="11"/>
     </w:p>
     <w:p>
       <w:pPr>
@@ -38741,7 +39428,42 @@
       </w:r>
       <w:proofErr w:type="spellEnd"/>
       <w:r>
-        <w:t xml:space="preserve"> -O cbh-2019-diva.mods 'https://kth.diva-portal.org/smash/export.jsf?format=mods&amp;addFilename=true&amp;aq=[[]]&amp;aqe=[]&amp;aq2=[[{"dateIssued":{"from":"2019","to":"2019"}},{"organisationId":"879224","organisationId-Xtra":true},{"publicationTypeCode":["studentThesis"]}]]&amp;onlyFullText=false&amp;noOfRows=2000&amp;sortOrder=title_sort_asc&amp;sortOrder2=title_sort_asc'</w:t>
+        <w:t xml:space="preserve"> -O cbh-2019-diva.mods 'https://kth.diva-portal.org/smash/export.jsf?format=mods&amp;addFilename=true&amp;aq=[[]]&amp;aqe=[]&amp;aq2=[[{"dateIssued":{"from":"</w:t>
+      </w:r>
+      <w:r>
+        <w:rPr>
+          <w:color w:val="FF0000"/>
+        </w:rPr>
+        <w:t>2019</w:t>
+      </w:r>
+      <w:r>
+        <w:t>","to":"</w:t>
+      </w:r>
+      <w:r>
+        <w:rPr>
+          <w:color w:val="FF0000"/>
+        </w:rPr>
+        <w:t>2019</w:t>
+      </w:r>
+      <w:r>
+        <w:t>"}},{"organisationId":"</w:t>
+      </w:r>
+      <w:bookmarkStart w:id="12" w:name="_GoBack"/>
+      <w:r>
+        <w:rPr>
+          <w:color w:val="FF0000"/>
+        </w:rPr>
+        <w:t>879224</w:t>
+      </w:r>
+      <w:bookmarkEnd w:id="12"/>
+      <w:r>
+        <w:t>","organisationId-Xtra":true},{"publicationTypeCode":["studentThesis"]}</w:t>
+      </w:r>
+      <w:r>
+        <w:t>]]&amp;onlyFullText=false&amp;noOfRows=5</w:t>
+      </w:r>
+      <w:r>
+        <w:t>000&amp;sortOrder=title_sort_asc&amp;sortOrder2=title_sort_asc'</w:t>
       </w:r>
     </w:p>
     <w:p>
@@ -38751,19 +39473,6 @@
       <w:r>
         <w:t>The organization IDs are:</w:t>
       </w:r>
-    </w:p>
-    <w:p>
-      <w:pPr>
-        <w:pStyle w:val="BodyText"/>
-      </w:pPr>
-      <w:r>
-        <w:t>diva_L1_code</w:t>
-      </w:r>
-      <w:proofErr w:type="gramStart"/>
-      <w:r>
-        <w:t>={</w:t>
-      </w:r>
-      <w:proofErr w:type="gramEnd"/>
     </w:p>
     <w:p>
       <w:pPr>
@@ -38796,6 +39505,9 @@
       <w:r>
         <w:t xml:space="preserve">    'CBH':  "879224",</w:t>
       </w:r>
+      <w:r>
+        <w:t xml:space="preserve"> and</w:t>
+      </w:r>
     </w:p>
     <w:p>
       <w:pPr>
@@ -38804,13 +39516,8 @@
       <w:r>
         <w:t xml:space="preserve">    'EECS': "879223"</w:t>
       </w:r>
-    </w:p>
-    <w:p>
-      <w:pPr>
-        <w:pStyle w:val="BodyText"/>
-      </w:pPr>
       <w:r>
-        <w:t>}</w:t>
+        <w:t>.</w:t>
       </w:r>
     </w:p>
     <w:p>
@@ -38874,6 +39581,41 @@
       <w:pPr>
         <w:pStyle w:val="BodyText"/>
       </w:pPr>
+      <w:r>
+        <w:t xml:space="preserve">To run the programs that get data from LADOK, you need the ladok3 python library. </w:t>
+      </w:r>
+      <w:proofErr w:type="spellStart"/>
+      <w:proofErr w:type="gramStart"/>
+      <w:r>
+        <w:t>Thisis</w:t>
+      </w:r>
+      <w:proofErr w:type="spellEnd"/>
+      <w:r>
+        <w:t xml:space="preserve"> available via </w:t>
+      </w:r>
+      <w:hyperlink r:id="rId17" w:history="1">
+        <w:r>
+          <w:rPr>
+            <w:rStyle w:val="Hyperlink"/>
+          </w:rPr>
+          <w:t>https://pypi.org/project/ladok3/</w:t>
+        </w:r>
+      </w:hyperlink>
+      <w:r>
+        <w:t xml:space="preserve"> with source code and examples of using it at </w:t>
+      </w:r>
+      <w:hyperlink r:id="rId18" w:history="1">
+        <w:r>
+          <w:rPr>
+            <w:rStyle w:val="Hyperlink"/>
+          </w:rPr>
+          <w:t>https://github.com/dbosk/ladok3</w:t>
+        </w:r>
+      </w:hyperlink>
+      <w:r>
+        <w:t>.</w:t>
+      </w:r>
+      <w:proofErr w:type="gramEnd"/>
     </w:p>
     <w:sectPr>
       <w:footnotePr>
@@ -38948,7 +39690,7 @@
           <w:rPr>
             <w:noProof/>
           </w:rPr>
-          <w:t>8</w:t>
+          <w:t>12</w:t>
         </w:r>
         <w:r>
           <w:rPr>
@@ -39032,13 +39774,7 @@
         </w:r>
       </w:hyperlink>
       <w:r>
-        <w:t xml:space="preserve">. His work points to a 1-5% </w:t>
-      </w:r>
-      <w:r>
-        <w:t xml:space="preserve">human </w:t>
-      </w:r>
-      <w:r>
-        <w:t xml:space="preserve">error </w:t>
+        <w:t xml:space="preserve">. His work points to a 1-5% human error </w:t>
       </w:r>
       <w:proofErr w:type="gramStart"/>
       <w:r>
@@ -40471,6 +41207,7 @@
   <w:style w:type="character" w:default="1" w:styleId="DefaultParagraphFont">
     <w:name w:val="Default Paragraph Font"/>
     <w:uiPriority w:val="1"/>
+    <w:semiHidden/>
     <w:unhideWhenUsed/>
   </w:style>
   <w:style w:type="table" w:default="1" w:styleId="TableNormal">
@@ -41629,6 +42366,7 @@
   <w:style w:type="character" w:default="1" w:styleId="DefaultParagraphFont">
     <w:name w:val="Default Paragraph Font"/>
     <w:uiPriority w:val="1"/>
+    <w:semiHidden/>
     <w:unhideWhenUsed/>
   </w:style>
   <w:style w:type="table" w:default="1" w:styleId="TableNormal">
@@ -43048,11 +43786,11 @@
         </c:dLbls>
         <c:marker val="1"/>
         <c:smooth val="0"/>
-        <c:axId val="124770304"/>
-        <c:axId val="125658240"/>
+        <c:axId val="643462656"/>
+        <c:axId val="204200704"/>
       </c:lineChart>
       <c:catAx>
-        <c:axId val="124770304"/>
+        <c:axId val="643462656"/>
         <c:scaling>
           <c:orientation val="minMax"/>
         </c:scaling>
@@ -43062,7 +43800,7 @@
         <c:majorTickMark val="out"/>
         <c:minorTickMark val="none"/>
         <c:tickLblPos val="nextTo"/>
-        <c:crossAx val="125658240"/>
+        <c:crossAx val="204200704"/>
         <c:crosses val="autoZero"/>
         <c:auto val="1"/>
         <c:lblAlgn val="ctr"/>
@@ -43070,7 +43808,7 @@
         <c:noMultiLvlLbl val="0"/>
       </c:catAx>
       <c:valAx>
-        <c:axId val="125658240"/>
+        <c:axId val="204200704"/>
         <c:scaling>
           <c:orientation val="minMax"/>
           <c:max val="800"/>
@@ -43082,7 +43820,7 @@
         <c:majorTickMark val="out"/>
         <c:minorTickMark val="none"/>
         <c:tickLblPos val="nextTo"/>
-        <c:crossAx val="124770304"/>
+        <c:crossAx val="643462656"/>
         <c:crosses val="autoZero"/>
         <c:crossBetween val="between"/>
       </c:valAx>
@@ -43771,11 +44509,11 @@
         </c:dLbls>
         <c:marker val="1"/>
         <c:smooth val="0"/>
-        <c:axId val="124771840"/>
-        <c:axId val="125661120"/>
+        <c:axId val="643464704"/>
+        <c:axId val="204199552"/>
       </c:lineChart>
       <c:catAx>
-        <c:axId val="124771840"/>
+        <c:axId val="643464704"/>
         <c:scaling>
           <c:orientation val="minMax"/>
         </c:scaling>
@@ -43795,7 +44533,7 @@
             <a:endParaRPr lang="en-US"/>
           </a:p>
         </c:txPr>
-        <c:crossAx val="125661120"/>
+        <c:crossAx val="204199552"/>
         <c:crosses val="autoZero"/>
         <c:auto val="1"/>
         <c:lblAlgn val="ctr"/>
@@ -43803,7 +44541,7 @@
         <c:noMultiLvlLbl val="0"/>
       </c:catAx>
       <c:valAx>
-        <c:axId val="125661120"/>
+        <c:axId val="204199552"/>
         <c:scaling>
           <c:orientation val="minMax"/>
         </c:scaling>
@@ -43814,7 +44552,7 @@
         <c:majorTickMark val="out"/>
         <c:minorTickMark val="none"/>
         <c:tickLblPos val="nextTo"/>
-        <c:crossAx val="124771840"/>
+        <c:crossAx val="643464704"/>
         <c:crosses val="autoZero"/>
         <c:crossBetween val="between"/>
       </c:valAx>
@@ -44498,11 +45236,11 @@
         </c:dLbls>
         <c:marker val="1"/>
         <c:smooth val="0"/>
-        <c:axId val="716079104"/>
-        <c:axId val="125663424"/>
+        <c:axId val="684261376"/>
+        <c:axId val="682951232"/>
       </c:lineChart>
       <c:catAx>
-        <c:axId val="716079104"/>
+        <c:axId val="684261376"/>
         <c:scaling>
           <c:orientation val="minMax"/>
         </c:scaling>
@@ -44512,7 +45250,7 @@
         <c:majorTickMark val="out"/>
         <c:minorTickMark val="none"/>
         <c:tickLblPos val="nextTo"/>
-        <c:crossAx val="125663424"/>
+        <c:crossAx val="682951232"/>
         <c:crosses val="autoZero"/>
         <c:auto val="1"/>
         <c:lblAlgn val="ctr"/>
@@ -44520,7 +45258,7 @@
         <c:noMultiLvlLbl val="0"/>
       </c:catAx>
       <c:valAx>
-        <c:axId val="125663424"/>
+        <c:axId val="682951232"/>
         <c:scaling>
           <c:orientation val="minMax"/>
           <c:max val="1"/>
@@ -44532,7 +45270,7 @@
         <c:majorTickMark val="out"/>
         <c:minorTickMark val="none"/>
         <c:tickLblPos val="nextTo"/>
-        <c:crossAx val="716079104"/>
+        <c:crossAx val="684261376"/>
         <c:crosses val="autoZero"/>
         <c:crossBetween val="between"/>
       </c:valAx>
@@ -45257,11 +45995,11 @@
         </c:dLbls>
         <c:marker val="1"/>
         <c:smooth val="0"/>
-        <c:axId val="716080640"/>
-        <c:axId val="671920064"/>
+        <c:axId val="684262912"/>
+        <c:axId val="682952960"/>
       </c:lineChart>
       <c:catAx>
-        <c:axId val="716080640"/>
+        <c:axId val="684262912"/>
         <c:scaling>
           <c:orientation val="minMax"/>
         </c:scaling>
@@ -45271,7 +46009,7 @@
         <c:majorTickMark val="out"/>
         <c:minorTickMark val="none"/>
         <c:tickLblPos val="nextTo"/>
-        <c:crossAx val="671920064"/>
+        <c:crossAx val="682952960"/>
         <c:crosses val="autoZero"/>
         <c:auto val="1"/>
         <c:lblAlgn val="ctr"/>
@@ -45279,7 +46017,7 @@
         <c:noMultiLvlLbl val="0"/>
       </c:catAx>
       <c:valAx>
-        <c:axId val="671920064"/>
+        <c:axId val="682952960"/>
         <c:scaling>
           <c:orientation val="minMax"/>
           <c:max val="1"/>
@@ -45291,7 +46029,7 @@
         <c:majorTickMark val="out"/>
         <c:minorTickMark val="none"/>
         <c:tickLblPos val="nextTo"/>
-        <c:crossAx val="716080640"/>
+        <c:crossAx val="684262912"/>
         <c:crosses val="autoZero"/>
         <c:crossBetween val="between"/>
       </c:valAx>
@@ -45577,7 +46315,7 @@
 </file>
 
 <file path=customXml/itemProps1.xml><?xml version="1.0" encoding="utf-8"?>
-<ds:datastoreItem xmlns:ds="http://schemas.openxmlformats.org/officeDocument/2006/customXml" ds:itemID="{1AB2AE74-1E57-4072-8067-CCD16ADA3FCC}">
+<ds:datastoreItem xmlns:ds="http://schemas.openxmlformats.org/officeDocument/2006/customXml" ds:itemID="{EBDC1DB9-078F-4639-8690-BCC3C7D83264}">
   <ds:schemaRefs>
     <ds:schemaRef ds:uri="http://schemas.openxmlformats.org/officeDocument/2006/bibliography"/>
   </ds:schemaRefs>

</xml_diff>

<commit_message>
Better spell checking and more polishing.
</commit_message>
<xml_diff>
--- a/Proposal_for_improved_quality_control_of_thesis_data.docx
+++ b/Proposal_for_improved_quality_control_of_thesis_data.docx
@@ -59,13 +59,11 @@
         <w:pStyle w:val="BodyText"/>
       </w:pPr>
       <w:r>
-        <w:t xml:space="preserve">While trying to </w:t>
-      </w:r>
-      <w:proofErr w:type="spellStart"/>
-      <w:r>
-        <w:t>asses</w:t>
-      </w:r>
-      <w:proofErr w:type="spellEnd"/>
+        <w:t>While trying to asses</w:t>
+      </w:r>
+      <w:r>
+        <w:t>s</w:t>
+      </w:r>
       <w:r>
         <w:t xml:space="preserve"> the use of English and Swedish titles for theses at the 1</w:t>
       </w:r>
@@ -153,7 +151,25 @@
         <w:t xml:space="preserve">However, a recent examination of data in these two sources reveals that there are some problems with the data quality. </w:t>
       </w:r>
       <w:r>
-        <w:t xml:space="preserve">Not only are there inconsistencies between the titles in LADOK and DiVA, but this data may differ from the titles in the actual thesis. Additionally, some degree projects have grades reported in LADOK, but there is no </w:t>
+        <w:t>Not only are there inconsistencies between the titles in LADOK and DiVA, but this data may differ from the titles in the actual thesis</w:t>
+      </w:r>
+      <w:r>
+        <w:t xml:space="preserve"> </w:t>
+      </w:r>
+      <w:r>
+        <w:t>(with error rates in the range of 2 to ~4%)</w:t>
+      </w:r>
+      <w:r>
+        <w:t>. Additionally, some</w:t>
+      </w:r>
+      <w:r>
+        <w:t xml:space="preserve"> (~1%)</w:t>
+      </w:r>
+      <w:r>
+        <w:t xml:space="preserve"> degree projects have grades reported in LADOK, bu</w:t>
+      </w:r>
+      <w:r>
+        <w:t xml:space="preserve">t there is no </w:t>
       </w:r>
       <w:proofErr w:type="gramStart"/>
       <w:r>
@@ -161,7 +177,10 @@
       </w:r>
       <w:proofErr w:type="gramEnd"/>
       <w:r>
-        <w:t xml:space="preserve"> data for them in DiVA.</w:t>
+        <w:t xml:space="preserve"> data for the corresponding thesis</w:t>
+      </w:r>
+      <w:r>
+        <w:t xml:space="preserve"> in DiVA.</w:t>
       </w:r>
     </w:p>
     <w:p>
@@ -274,7 +293,11 @@
         <w:t xml:space="preserve">currently </w:t>
       </w:r>
       <w:r>
-        <w:t xml:space="preserve">the KTH ID of authors is rarely present in the DiVA records. Section </w:t>
+        <w:t xml:space="preserve">the KTH ID of authors is rarely present in the DiVA records. </w:t>
+      </w:r>
+      <w:proofErr w:type="gramStart"/>
+      <w:r>
+        <w:t xml:space="preserve">Section </w:t>
       </w:r>
       <w:r>
         <w:fldChar w:fldCharType="begin"/>
@@ -292,12 +315,37 @@
         <w:fldChar w:fldCharType="end"/>
       </w:r>
       <w:r>
-        <w:t xml:space="preserve"> how you can get the data and reproduces these results or do your own computations on them.</w:t>
+        <w:t xml:space="preserve"> </w:t>
+      </w:r>
+      <w:r>
+        <w:t>tell</w:t>
+      </w:r>
+      <w:proofErr w:type="gramEnd"/>
+      <w:r>
+        <w:t xml:space="preserve"> </w:t>
+      </w:r>
+      <w:r>
+        <w:t xml:space="preserve">how you can </w:t>
+      </w:r>
+      <w:r>
+        <w:t>get the data and reproduce</w:t>
+      </w:r>
+      <w:r>
+        <w:t xml:space="preserve"> these results or </w:t>
+      </w:r>
+      <w:r>
+        <w:t>do your own computations on the data</w:t>
+      </w:r>
+      <w:r>
+        <w:t>.</w:t>
       </w:r>
     </w:p>
     <w:p>
       <w:pPr>
         <w:pStyle w:val="BodyText"/>
+        <w:rPr>
+          <w:b/>
+        </w:rPr>
       </w:pPr>
       <w:r>
         <w:t xml:space="preserve">While </w:t>
@@ -321,45 +369,82 @@
         <w:t xml:space="preserve"> and detecting some systematic problems in processes (such as administrators pasting the same value into both fields in LADOK despite their actually being two different titles). </w:t>
       </w:r>
       <w:r>
+        <w:rPr>
+          <w:b/>
+        </w:rPr>
         <w:t>M</w:t>
       </w:r>
       <w:r>
+        <w:rPr>
+          <w:b/>
+        </w:rPr>
         <w:t>y overall conclusion is that</w:t>
       </w:r>
       <w:r>
+        <w:rPr>
+          <w:b/>
+        </w:rPr>
         <w:t xml:space="preserve"> </w:t>
       </w:r>
       <w:r>
+        <w:rPr>
+          <w:b/>
+        </w:rPr>
         <w:t xml:space="preserve">as </w:t>
       </w:r>
       <w:r>
+        <w:rPr>
+          <w:b/>
+        </w:rPr>
         <w:t>manual data entry</w:t>
       </w:r>
       <w:r>
+        <w:rPr>
+          <w:b/>
+        </w:rPr>
         <w:t xml:space="preserve"> is prone to error</w:t>
       </w:r>
       <w:r>
         <w:rPr>
           <w:rStyle w:val="FootnoteReference"/>
+          <w:b/>
         </w:rPr>
         <w:footnoteReference w:id="1"/>
       </w:r>
       <w:r>
+        <w:rPr>
+          <w:b/>
+        </w:rPr>
         <w:t xml:space="preserve">; hence, </w:t>
       </w:r>
       <w:r>
-        <w:t xml:space="preserve">(1) </w:t>
-      </w:r>
-      <w:r>
+        <w:rPr>
+          <w:b/>
+        </w:rPr>
+        <w:t>(1) </w:t>
+      </w:r>
+      <w:r>
+        <w:rPr>
+          <w:b/>
+        </w:rPr>
         <w:t>there is a need to automatically enter the data into both DiVA and LADOK</w:t>
       </w:r>
       <w:r>
+        <w:rPr>
+          <w:b/>
+        </w:rPr>
         <w:t xml:space="preserve"> and (2) there is a need for more systematic quality control of the data</w:t>
       </w:r>
       <w:r>
+        <w:rPr>
+          <w:b/>
+        </w:rPr>
         <w:t>.</w:t>
       </w:r>
       <w:r>
+        <w:rPr>
+          <w:b/>
+        </w:rPr>
         <w:t xml:space="preserve"> Otherwise, it would seem that we have to expect an error rate of several percent.</w:t>
       </w:r>
     </w:p>
@@ -412,7 +497,21 @@
         <w:t>T</w:t>
       </w:r>
       <w:r>
-        <w:t>o understand the thesis titles in preparation for the new cover that the GVS Communications unit is working on and to understand the usage of English and Swedish titles for the language committee, I wrote a program to do a query to get the titles for all degree project moments that had a project title. I then analyzed this data by year and by school.</w:t>
+        <w:t>o understand the thesis titles in preparation for the new cover that the GVS Communications unit is working on and to understand the usage of English and Swedish titles for the language committee</w:t>
+      </w:r>
+      <w:r>
+        <w:t xml:space="preserve"> (“</w:t>
+      </w:r>
+      <w:proofErr w:type="spellStart"/>
+      <w:r>
+        <w:t>Språkkommittén</w:t>
+      </w:r>
+      <w:proofErr w:type="spellEnd"/>
+      <w:r>
+        <w:t>”)</w:t>
+      </w:r>
+      <w:r>
+        <w:t>, I wrote a program to do a query to get the titles for all degree project moments that had a project title. I then analyzed this data by year and by school.</w:t>
       </w:r>
     </w:p>
     <w:p>
@@ -491,7 +590,25 @@
         <w:t xml:space="preserve"> shows this data graphically.</w:t>
       </w:r>
       <w:r>
-        <w:t xml:space="preserve"> This data represents the number of degree project for which a degree was entered in LADOK. For each entry there is a title and alternative title.</w:t>
+        <w:t xml:space="preserve"> This data represents the number of degree project</w:t>
+      </w:r>
+      <w:r>
+        <w:t>s</w:t>
+      </w:r>
+      <w:r>
+        <w:t xml:space="preserve"> for which a degree was entered in LADOK. For each entry</w:t>
+      </w:r>
+      <w:r>
+        <w:t>,</w:t>
+      </w:r>
+      <w:r>
+        <w:t xml:space="preserve"> there is a title and </w:t>
+      </w:r>
+      <w:r>
+        <w:t xml:space="preserve">an </w:t>
+      </w:r>
+      <w:r>
+        <w:t>alternative title.</w:t>
       </w:r>
     </w:p>
     <w:p>
@@ -582,7 +699,19 @@
         <w:t>.</w:t>
       </w:r>
       <w:r>
-        <w:t xml:space="preserve"> With relatively rare exceptions (such as the title being the name of a place or the name of a project) the number of matching tiles and alternative titles should be rather low as seen in the data for 1</w:t>
+        <w:t xml:space="preserve"> With relatively rare exceptions (such as the title being the name of a place or the name of a project)</w:t>
+      </w:r>
+      <w:r>
+        <w:t>,</w:t>
+      </w:r>
+      <w:r>
+        <w:t xml:space="preserve"> the number of matching tiles and alternative titles should be rather low</w:t>
+      </w:r>
+      <w:r>
+        <w:t>,</w:t>
+      </w:r>
+      <w:r>
+        <w:t xml:space="preserve"> as seen in the data for 1</w:t>
       </w:r>
       <w:r>
         <w:rPr>
@@ -591,7 +720,13 @@
         <w:t>st</w:t>
       </w:r>
       <w:r>
-        <w:t xml:space="preserve"> cycle theses in CBH and ABE.  However, even in these two cases we see unexpected changes in the fraction of matching titles.</w:t>
+        <w:t xml:space="preserve"> cycle theses in CBH and ABE.  However, even in these two cases</w:t>
+      </w:r>
+      <w:r>
+        <w:t>,</w:t>
+      </w:r>
+      <w:r>
+        <w:t xml:space="preserve"> we see unexpected changes in the fraction of matching titles.</w:t>
       </w:r>
       <w:r>
         <w:t xml:space="preserve"> This raised the question of whether this data is accurate. </w:t>
@@ -625,16 +760,11 @@
       <w:pPr>
         <w:pStyle w:val="BodyText"/>
       </w:pPr>
-    </w:p>
-    <w:p>
-      <w:pPr>
-        <w:pStyle w:val="BodyText"/>
-      </w:pPr>
       <w:r>
         <w:t>There is</w:t>
       </w:r>
       <w:r>
-        <w:t xml:space="preserve"> also inconsistent used of “-</w:t>
+        <w:t xml:space="preserve"> also inconsistent use of “-</w:t>
       </w:r>
       <w:proofErr w:type="gramStart"/>
       <w:r>
@@ -645,7 +775,13 @@
         <w:t xml:space="preserve"> “:</w:t>
       </w:r>
       <w:r>
-        <w:t>” To separate the title from subtitle in the LADOK titles.</w:t>
+        <w:t xml:space="preserve">” To separate the title from </w:t>
+      </w:r>
+      <w:r>
+        <w:t xml:space="preserve">a </w:t>
+      </w:r>
+      <w:r>
+        <w:t>subtitle in the LADOK titles.</w:t>
       </w:r>
     </w:p>
     <w:p>
@@ -18292,15 +18428,13 @@
         <w:t xml:space="preserve"> Does the DiVA data support the LADOK matching titles</w:t>
       </w:r>
       <w:r>
-        <w:t xml:space="preserve"> – The data for 2019 simply compares LADOK and DiVA data, while the data for 2020 extends the comparison to include the thesis </w:t>
-      </w:r>
-      <w:proofErr w:type="spellStart"/>
-      <w:r>
-        <w:t>itaelf</w:t>
-      </w:r>
-      <w:proofErr w:type="spellEnd"/>
-      <w:r>
-        <w:t xml:space="preserve"> (when the full-text was available via DiVA)</w:t>
+        <w:t xml:space="preserve"> – The data for 2019 compares LADOK and DiVA data, while the data for 2020 extends the comparison to include the thesis it</w:t>
+      </w:r>
+      <w:r>
+        <w:t>s</w:t>
+      </w:r>
+      <w:r>
+        <w:t>elf (when the full-text was available via DiVA)</w:t>
       </w:r>
     </w:p>
     <w:tbl>
@@ -19394,7 +19528,7 @@
         <w:t>not</w:t>
       </w:r>
       <w:r>
-        <w:t xml:space="preserve"> easy to do. The problem is that one needs an identifier that is available in both LADOK and DiVA</w:t>
+        <w:t xml:space="preserve"> easy to do. The problem is that one needs an identifier available in both LADOK and DiVA</w:t>
       </w:r>
       <w:r>
         <w:t>,</w:t>
@@ -39448,14 +39582,12 @@
       <w:r>
         <w:t>"}},{"organisationId":"</w:t>
       </w:r>
-      <w:bookmarkStart w:id="12" w:name="_GoBack"/>
       <w:r>
         <w:rPr>
           <w:color w:val="FF0000"/>
         </w:rPr>
         <w:t>879224</w:t>
       </w:r>
-      <w:bookmarkEnd w:id="12"/>
       <w:r>
         <w:t>","organisationId-Xtra":true},{"publicationTypeCode":["studentThesis"]}</w:t>
       </w:r>
@@ -39582,16 +39714,13 @@
         <w:pStyle w:val="BodyText"/>
       </w:pPr>
       <w:r>
-        <w:t xml:space="preserve">To run the programs that get data from LADOK, you need the ladok3 python library. </w:t>
-      </w:r>
-      <w:proofErr w:type="spellStart"/>
-      <w:proofErr w:type="gramStart"/>
-      <w:r>
-        <w:t>Thisis</w:t>
-      </w:r>
-      <w:proofErr w:type="spellEnd"/>
-      <w:r>
-        <w:t xml:space="preserve"> available via </w:t>
+        <w:t>To run the programs that get data from LADOK, you need the ladok3 python library. This</w:t>
+      </w:r>
+      <w:r>
+        <w:t xml:space="preserve"> library </w:t>
+      </w:r>
+      <w:r>
+        <w:t xml:space="preserve">is available via </w:t>
       </w:r>
       <w:hyperlink r:id="rId17" w:history="1">
         <w:r>
@@ -39615,7 +39744,32 @@
       <w:r>
         <w:t>.</w:t>
       </w:r>
-      <w:proofErr w:type="gramEnd"/>
+      <w:r>
+        <w:t xml:space="preserve"> The program also uses the KTH KOPPS API to get the data about the course codes and their status</w:t>
+      </w:r>
+      <w:bookmarkStart w:id="12" w:name="_GoBack"/>
+      <w:bookmarkEnd w:id="12"/>
+      <w:r>
+        <w:t>,</w:t>
+      </w:r>
+      <w:r>
+        <w:t xml:space="preserve"> and</w:t>
+      </w:r>
+      <w:r>
+        <w:t xml:space="preserve"> you may need an access key for this. Degree project course codes are assumed to be those that end in “X”. The problem assumes that there is only </w:t>
+      </w:r>
+      <w:r>
+        <w:t>a single</w:t>
+      </w:r>
+      <w:r>
+        <w:t xml:space="preserve"> course moment with a </w:t>
+      </w:r>
+      <w:r>
+        <w:t xml:space="preserve">project </w:t>
+      </w:r>
+      <w:r>
+        <w:t>title and alternative title and then uses this information as the thesis title and alternative title.</w:t>
+      </w:r>
     </w:p>
     <w:sectPr>
       <w:footnotePr>
@@ -39690,7 +39844,7 @@
           <w:rPr>
             <w:noProof/>
           </w:rPr>
-          <w:t>12</w:t>
+          <w:t>8</w:t>
         </w:r>
         <w:r>
           <w:rPr>
@@ -39743,13 +39897,25 @@
         <w:footnoteRef/>
       </w:r>
       <w:r>
-        <w:t xml:space="preserve"> Data and equation entry into spreadsheets was already pointed out as a problem by Ray Panko in 2008, see </w:t>
-      </w:r>
-      <w:r>
-        <w:t xml:space="preserve">also </w:t>
-      </w:r>
-      <w:r>
-        <w:t>his 2016 paper, “</w:t>
+        <w:t xml:space="preserve"> Data and equation entry into spreadsheets was already pointed out as a problem by Ray Panko</w:t>
+      </w:r>
+      <w:r>
+        <w:t xml:space="preserve"> </w:t>
+      </w:r>
+      <w:r>
+        <w:t xml:space="preserve">in </w:t>
+      </w:r>
+      <w:r>
+        <w:t>1998</w:t>
+      </w:r>
+      <w:r>
+        <w:t>, see</w:t>
+      </w:r>
+      <w:r>
+        <w:t xml:space="preserve"> also</w:t>
+      </w:r>
+      <w:r>
+        <w:t xml:space="preserve"> his 2016 paper, “</w:t>
       </w:r>
       <w:r>
         <w:t xml:space="preserve">What </w:t>
@@ -43786,11 +43952,11 @@
         </c:dLbls>
         <c:marker val="1"/>
         <c:smooth val="0"/>
-        <c:axId val="643462656"/>
-        <c:axId val="204200704"/>
+        <c:axId val="649876992"/>
+        <c:axId val="649730816"/>
       </c:lineChart>
       <c:catAx>
-        <c:axId val="643462656"/>
+        <c:axId val="649876992"/>
         <c:scaling>
           <c:orientation val="minMax"/>
         </c:scaling>
@@ -43800,7 +43966,7 @@
         <c:majorTickMark val="out"/>
         <c:minorTickMark val="none"/>
         <c:tickLblPos val="nextTo"/>
-        <c:crossAx val="204200704"/>
+        <c:crossAx val="649730816"/>
         <c:crosses val="autoZero"/>
         <c:auto val="1"/>
         <c:lblAlgn val="ctr"/>
@@ -43808,7 +43974,7 @@
         <c:noMultiLvlLbl val="0"/>
       </c:catAx>
       <c:valAx>
-        <c:axId val="204200704"/>
+        <c:axId val="649730816"/>
         <c:scaling>
           <c:orientation val="minMax"/>
           <c:max val="800"/>
@@ -43820,7 +43986,7 @@
         <c:majorTickMark val="out"/>
         <c:minorTickMark val="none"/>
         <c:tickLblPos val="nextTo"/>
-        <c:crossAx val="643462656"/>
+        <c:crossAx val="649876992"/>
         <c:crosses val="autoZero"/>
         <c:crossBetween val="between"/>
       </c:valAx>
@@ -44509,11 +44675,11 @@
         </c:dLbls>
         <c:marker val="1"/>
         <c:smooth val="0"/>
-        <c:axId val="643464704"/>
-        <c:axId val="204199552"/>
+        <c:axId val="649879040"/>
+        <c:axId val="649729664"/>
       </c:lineChart>
       <c:catAx>
-        <c:axId val="643464704"/>
+        <c:axId val="649879040"/>
         <c:scaling>
           <c:orientation val="minMax"/>
         </c:scaling>
@@ -44533,7 +44699,7 @@
             <a:endParaRPr lang="en-US"/>
           </a:p>
         </c:txPr>
-        <c:crossAx val="204199552"/>
+        <c:crossAx val="649729664"/>
         <c:crosses val="autoZero"/>
         <c:auto val="1"/>
         <c:lblAlgn val="ctr"/>
@@ -44541,7 +44707,7 @@
         <c:noMultiLvlLbl val="0"/>
       </c:catAx>
       <c:valAx>
-        <c:axId val="204199552"/>
+        <c:axId val="649729664"/>
         <c:scaling>
           <c:orientation val="minMax"/>
         </c:scaling>
@@ -44552,7 +44718,7 @@
         <c:majorTickMark val="out"/>
         <c:minorTickMark val="none"/>
         <c:tickLblPos val="nextTo"/>
-        <c:crossAx val="643464704"/>
+        <c:crossAx val="649879040"/>
         <c:crosses val="autoZero"/>
         <c:crossBetween val="between"/>
       </c:valAx>
@@ -45236,11 +45402,11 @@
         </c:dLbls>
         <c:marker val="1"/>
         <c:smooth val="0"/>
-        <c:axId val="684261376"/>
-        <c:axId val="682951232"/>
+        <c:axId val="679145472"/>
+        <c:axId val="688849472"/>
       </c:lineChart>
       <c:catAx>
-        <c:axId val="684261376"/>
+        <c:axId val="679145472"/>
         <c:scaling>
           <c:orientation val="minMax"/>
         </c:scaling>
@@ -45250,7 +45416,7 @@
         <c:majorTickMark val="out"/>
         <c:minorTickMark val="none"/>
         <c:tickLblPos val="nextTo"/>
-        <c:crossAx val="682951232"/>
+        <c:crossAx val="688849472"/>
         <c:crosses val="autoZero"/>
         <c:auto val="1"/>
         <c:lblAlgn val="ctr"/>
@@ -45258,7 +45424,7 @@
         <c:noMultiLvlLbl val="0"/>
       </c:catAx>
       <c:valAx>
-        <c:axId val="682951232"/>
+        <c:axId val="688849472"/>
         <c:scaling>
           <c:orientation val="minMax"/>
           <c:max val="1"/>
@@ -45270,7 +45436,7 @@
         <c:majorTickMark val="out"/>
         <c:minorTickMark val="none"/>
         <c:tickLblPos val="nextTo"/>
-        <c:crossAx val="684261376"/>
+        <c:crossAx val="679145472"/>
         <c:crosses val="autoZero"/>
         <c:crossBetween val="between"/>
       </c:valAx>
@@ -45995,11 +46161,11 @@
         </c:dLbls>
         <c:marker val="1"/>
         <c:smooth val="0"/>
-        <c:axId val="684262912"/>
-        <c:axId val="682952960"/>
+        <c:axId val="679147008"/>
+        <c:axId val="688851200"/>
       </c:lineChart>
       <c:catAx>
-        <c:axId val="684262912"/>
+        <c:axId val="679147008"/>
         <c:scaling>
           <c:orientation val="minMax"/>
         </c:scaling>
@@ -46009,7 +46175,7 @@
         <c:majorTickMark val="out"/>
         <c:minorTickMark val="none"/>
         <c:tickLblPos val="nextTo"/>
-        <c:crossAx val="682952960"/>
+        <c:crossAx val="688851200"/>
         <c:crosses val="autoZero"/>
         <c:auto val="1"/>
         <c:lblAlgn val="ctr"/>
@@ -46017,7 +46183,7 @@
         <c:noMultiLvlLbl val="0"/>
       </c:catAx>
       <c:valAx>
-        <c:axId val="682952960"/>
+        <c:axId val="688851200"/>
         <c:scaling>
           <c:orientation val="minMax"/>
           <c:max val="1"/>
@@ -46029,7 +46195,7 @@
         <c:majorTickMark val="out"/>
         <c:minorTickMark val="none"/>
         <c:tickLblPos val="nextTo"/>
-        <c:crossAx val="684262912"/>
+        <c:crossAx val="679147008"/>
         <c:crosses val="autoZero"/>
         <c:crossBetween val="between"/>
       </c:valAx>
@@ -46304,7 +46470,7 @@
   <a:extraClrSchemeLst/>
   <a:extLst>
     <a:ext uri="{05A4C25C-085E-4340-85A3-A5531E510DB2}">
-      <thm15:themeFamily xmlns="" xmlns:thm15="http://schemas.microsoft.com/office/thememl/2012/main" name="Office Theme" id="{62F939B6-93AF-4DB8-9C6B-D6C7DFDC589F}" vid="{4A3C46E8-61CC-4603-A589-7422A47A8E4A}"/>
+      <thm15:themeFamily xmlns:thm15="http://schemas.microsoft.com/office/thememl/2012/main" xmlns="" name="Office Theme" id="{62F939B6-93AF-4DB8-9C6B-D6C7DFDC589F}" vid="{4A3C46E8-61CC-4603-A589-7422A47A8E4A}"/>
     </a:ext>
   </a:extLst>
 </a:theme>
@@ -46315,7 +46481,7 @@
 </file>
 
 <file path=customXml/itemProps1.xml><?xml version="1.0" encoding="utf-8"?>
-<ds:datastoreItem xmlns:ds="http://schemas.openxmlformats.org/officeDocument/2006/customXml" ds:itemID="{EBDC1DB9-078F-4639-8690-BCC3C7D83264}">
+<ds:datastoreItem xmlns:ds="http://schemas.openxmlformats.org/officeDocument/2006/customXml" ds:itemID="{5EF50AA9-747F-4C4E-BEB7-5891A1AFC7E7}">
   <ds:schemaRefs>
     <ds:schemaRef ds:uri="http://schemas.openxmlformats.org/officeDocument/2006/bibliography"/>
   </ds:schemaRefs>

</xml_diff>

<commit_message>
New version of the document.
</commit_message>
<xml_diff>
--- a/Proposal_for_improved_quality_control_of_thesis_data.docx
+++ b/Proposal_for_improved_quality_control_of_thesis_data.docx
@@ -9,6 +9,8 @@
           <w:sz w:val="48"/>
         </w:rPr>
       </w:pPr>
+      <w:bookmarkStart w:id="0" w:name="_GoBack"/>
+      <w:bookmarkEnd w:id="0"/>
       <w:r>
         <w:rPr>
           <w:sz w:val="48"/>
@@ -154,10 +156,7 @@
         <w:t>Not only are there inconsistencies between the titles in LADOK and DiVA, but this data may differ from the titles in the actual thesis</w:t>
       </w:r>
       <w:r>
-        <w:t xml:space="preserve"> </w:t>
-      </w:r>
-      <w:r>
-        <w:t>(with error rates in the range of 2 to ~4%)</w:t>
+        <w:t xml:space="preserve"> (with error rates in the range of 2 to ~4%)</w:t>
       </w:r>
       <w:r>
         <w:t>. Additionally, some</w:t>
@@ -480,14 +479,14 @@
       <w:pPr>
         <w:pStyle w:val="Heading1"/>
       </w:pPr>
-      <w:bookmarkStart w:id="0" w:name="_Toc78121600"/>
-      <w:bookmarkStart w:id="1" w:name="_Ref82239201"/>
+      <w:bookmarkStart w:id="1" w:name="_Toc78121600"/>
+      <w:bookmarkStart w:id="2" w:name="_Ref82239201"/>
       <w:r>
         <w:lastRenderedPageBreak/>
         <w:t>Status</w:t>
       </w:r>
-      <w:bookmarkEnd w:id="0"/>
       <w:bookmarkEnd w:id="1"/>
+      <w:bookmarkEnd w:id="2"/>
     </w:p>
     <w:p>
       <w:pPr>
@@ -809,7 +808,7 @@
         <w:pStyle w:val="Caption"/>
         <w:keepNext/>
       </w:pPr>
-      <w:bookmarkStart w:id="2" w:name="_Ref78121252"/>
+      <w:bookmarkStart w:id="3" w:name="_Ref78121252"/>
       <w:r>
         <w:t xml:space="preserve">Table </w:t>
       </w:r>
@@ -821,7 +820,7 @@
           <w:t>1</w:t>
         </w:r>
       </w:fldSimple>
-      <w:bookmarkEnd w:id="2"/>
+      <w:bookmarkEnd w:id="3"/>
       <w:r>
         <w:t xml:space="preserve">: </w:t>
       </w:r>
@@ -9618,8 +9617,8 @@
       <w:pPr>
         <w:pStyle w:val="Caption"/>
       </w:pPr>
-      <w:bookmarkStart w:id="3" w:name="_Ref78121412"/>
-      <w:bookmarkStart w:id="4" w:name="_Toc78121595"/>
+      <w:bookmarkStart w:id="4" w:name="_Ref78121412"/>
+      <w:bookmarkStart w:id="5" w:name="_Toc78121595"/>
       <w:r>
         <w:t xml:space="preserve">Figure </w:t>
       </w:r>
@@ -9631,7 +9630,7 @@
           <w:t>1</w:t>
         </w:r>
       </w:fldSimple>
-      <w:bookmarkEnd w:id="3"/>
+      <w:bookmarkEnd w:id="4"/>
       <w:r>
         <w:t xml:space="preserve">: Number of </w:t>
       </w:r>
@@ -9653,7 +9652,7 @@
       <w:r>
         <w:t>)</w:t>
       </w:r>
-      <w:bookmarkEnd w:id="4"/>
+      <w:bookmarkEnd w:id="5"/>
     </w:p>
     <w:p>
       <w:pPr>
@@ -9673,7 +9672,7 @@
         <w:pStyle w:val="Caption"/>
         <w:keepNext/>
       </w:pPr>
-      <w:bookmarkStart w:id="5" w:name="_Ref78121269"/>
+      <w:bookmarkStart w:id="6" w:name="_Ref78121269"/>
       <w:r>
         <w:t xml:space="preserve">Table </w:t>
       </w:r>
@@ -9685,7 +9684,7 @@
           <w:t>2</w:t>
         </w:r>
       </w:fldSimple>
-      <w:bookmarkEnd w:id="5"/>
+      <w:bookmarkEnd w:id="6"/>
       <w:r>
         <w:t>: Fraction of matching t</w:t>
       </w:r>
@@ -17771,8 +17770,8 @@
       <w:pPr>
         <w:pStyle w:val="Caption"/>
       </w:pPr>
-      <w:bookmarkStart w:id="6" w:name="_Ref78121416"/>
-      <w:bookmarkStart w:id="7" w:name="_Toc78121596"/>
+      <w:bookmarkStart w:id="7" w:name="_Ref78121416"/>
+      <w:bookmarkStart w:id="8" w:name="_Toc78121596"/>
       <w:r>
         <w:t xml:space="preserve">Figure </w:t>
       </w:r>
@@ -17784,14 +17783,14 @@
           <w:t>2</w:t>
         </w:r>
       </w:fldSimple>
-      <w:bookmarkEnd w:id="6"/>
+      <w:bookmarkEnd w:id="7"/>
       <w:r>
         <w:t>: Fraction of m</w:t>
       </w:r>
       <w:r>
         <w:t>atching title and alternative title</w:t>
       </w:r>
-      <w:bookmarkEnd w:id="7"/>
+      <w:bookmarkEnd w:id="8"/>
       <w:r>
         <w:t>s</w:t>
       </w:r>
@@ -17880,24 +17879,16 @@
         <w:t xml:space="preserve">yet </w:t>
       </w:r>
       <w:r>
-        <w:t>in DiVA). There are quite a lot of errors and omissions --- as you can see in the data at</w:t>
-      </w:r>
-      <w:r>
-        <w:tab/>
+        <w:t>in DiVA). There are quite a lot of errors and omissions ---</w:t>
+      </w:r>
+      <w:r>
+        <w:t xml:space="preserve"> this</w:t>
       </w:r>
       <w:r>
         <w:t xml:space="preserve"> </w:t>
       </w:r>
-      <w:hyperlink r:id="rId15" w:history="1">
-        <w:r>
-          <w:rPr>
-            <w:rStyle w:val="Hyperlink"/>
-          </w:rPr>
-          <w:t>https://kth.box.com/s/uucr9g4nq1r5zs5jg6isr4eyvrsd3a4y</w:t>
-        </w:r>
-      </w:hyperlink>
-      <w:r>
-        <w:t xml:space="preserve"> </w:t>
+      <w:r>
+        <w:t>data available on request.</w:t>
       </w:r>
     </w:p>
     <w:p>
@@ -18407,7 +18398,7 @@
         <w:pStyle w:val="Caption"/>
         <w:keepNext/>
       </w:pPr>
-      <w:bookmarkStart w:id="8" w:name="_Ref78122096"/>
+      <w:bookmarkStart w:id="9" w:name="_Ref78122096"/>
       <w:r>
         <w:lastRenderedPageBreak/>
         <w:t xml:space="preserve">Table </w:t>
@@ -18420,7 +18411,7 @@
           <w:t>3</w:t>
         </w:r>
       </w:fldSimple>
-      <w:bookmarkEnd w:id="8"/>
+      <w:bookmarkEnd w:id="9"/>
       <w:r>
         <w:t>:</w:t>
       </w:r>
@@ -19472,11 +19463,11 @@
       <w:pPr>
         <w:pStyle w:val="Heading1"/>
       </w:pPr>
-      <w:bookmarkStart w:id="9" w:name="_Ref82239207"/>
+      <w:bookmarkStart w:id="10" w:name="_Ref82239207"/>
       <w:r>
         <w:t>Could one exploit the DiVA data to check the quality of the LADOK data?</w:t>
       </w:r>
-      <w:bookmarkEnd w:id="9"/>
+      <w:bookmarkEnd w:id="10"/>
     </w:p>
     <w:p>
       <w:pPr>
@@ -19686,7 +19677,7 @@
         <w:pStyle w:val="Caption"/>
         <w:keepNext/>
       </w:pPr>
-      <w:bookmarkStart w:id="10" w:name="_Ref78126135"/>
+      <w:bookmarkStart w:id="11" w:name="_Ref78126135"/>
       <w:r>
         <w:t xml:space="preserve">Table </w:t>
       </w:r>
@@ -19698,7 +19689,7 @@
           <w:t>4</w:t>
         </w:r>
       </w:fldSimple>
-      <w:bookmarkEnd w:id="10"/>
+      <w:bookmarkEnd w:id="11"/>
       <w:r>
         <w:t>: N</w:t>
       </w:r>
@@ -39537,12 +39528,12 @@
       <w:pPr>
         <w:pStyle w:val="Heading1"/>
       </w:pPr>
-      <w:bookmarkStart w:id="11" w:name="_Ref82239210"/>
+      <w:bookmarkStart w:id="12" w:name="_Ref82239210"/>
       <w:r>
         <w:lastRenderedPageBreak/>
         <w:t>How can you get the data and reproduce the results?</w:t>
       </w:r>
-      <w:bookmarkEnd w:id="11"/>
+      <w:bookmarkEnd w:id="12"/>
     </w:p>
     <w:p>
       <w:pPr>
@@ -39697,7 +39688,7 @@
       <w:r>
         <w:t xml:space="preserve">All of the programs are available from </w:t>
       </w:r>
-      <w:hyperlink r:id="rId16" w:history="1">
+      <w:hyperlink r:id="rId15" w:history="1">
         <w:r>
           <w:rPr>
             <w:rStyle w:val="Hyperlink"/>
@@ -39722,7 +39713,7 @@
       <w:r>
         <w:t xml:space="preserve">is available via </w:t>
       </w:r>
-      <w:hyperlink r:id="rId17" w:history="1">
+      <w:hyperlink r:id="rId16" w:history="1">
         <w:r>
           <w:rPr>
             <w:rStyle w:val="Hyperlink"/>
@@ -39733,7 +39724,7 @@
       <w:r>
         <w:t xml:space="preserve"> with source code and examples of using it at </w:t>
       </w:r>
-      <w:hyperlink r:id="rId18" w:history="1">
+      <w:hyperlink r:id="rId17" w:history="1">
         <w:r>
           <w:rPr>
             <w:rStyle w:val="Hyperlink"/>
@@ -39745,12 +39736,7 @@
         <w:t>.</w:t>
       </w:r>
       <w:r>
-        <w:t xml:space="preserve"> The program also uses the KTH KOPPS API to get the data about the course codes and their status</w:t>
-      </w:r>
-      <w:bookmarkStart w:id="12" w:name="_GoBack"/>
-      <w:bookmarkEnd w:id="12"/>
-      <w:r>
-        <w:t>,</w:t>
+        <w:t xml:space="preserve"> The program also uses the KTH KOPPS API to get the data about the course codes and their status,</w:t>
       </w:r>
       <w:r>
         <w:t xml:space="preserve"> and</w:t>
@@ -43952,11 +43938,11 @@
         </c:dLbls>
         <c:marker val="1"/>
         <c:smooth val="0"/>
-        <c:axId val="649876992"/>
-        <c:axId val="649730816"/>
+        <c:axId val="672093696"/>
+        <c:axId val="672144128"/>
       </c:lineChart>
       <c:catAx>
-        <c:axId val="649876992"/>
+        <c:axId val="672093696"/>
         <c:scaling>
           <c:orientation val="minMax"/>
         </c:scaling>
@@ -43966,7 +43952,7 @@
         <c:majorTickMark val="out"/>
         <c:minorTickMark val="none"/>
         <c:tickLblPos val="nextTo"/>
-        <c:crossAx val="649730816"/>
+        <c:crossAx val="672144128"/>
         <c:crosses val="autoZero"/>
         <c:auto val="1"/>
         <c:lblAlgn val="ctr"/>
@@ -43974,7 +43960,7 @@
         <c:noMultiLvlLbl val="0"/>
       </c:catAx>
       <c:valAx>
-        <c:axId val="649730816"/>
+        <c:axId val="672144128"/>
         <c:scaling>
           <c:orientation val="minMax"/>
           <c:max val="800"/>
@@ -43986,7 +43972,7 @@
         <c:majorTickMark val="out"/>
         <c:minorTickMark val="none"/>
         <c:tickLblPos val="nextTo"/>
-        <c:crossAx val="649876992"/>
+        <c:crossAx val="672093696"/>
         <c:crosses val="autoZero"/>
         <c:crossBetween val="between"/>
       </c:valAx>
@@ -44675,11 +44661,11 @@
         </c:dLbls>
         <c:marker val="1"/>
         <c:smooth val="0"/>
-        <c:axId val="649879040"/>
-        <c:axId val="649729664"/>
+        <c:axId val="672095744"/>
+        <c:axId val="672142976"/>
       </c:lineChart>
       <c:catAx>
-        <c:axId val="649879040"/>
+        <c:axId val="672095744"/>
         <c:scaling>
           <c:orientation val="minMax"/>
         </c:scaling>
@@ -44699,7 +44685,7 @@
             <a:endParaRPr lang="en-US"/>
           </a:p>
         </c:txPr>
-        <c:crossAx val="649729664"/>
+        <c:crossAx val="672142976"/>
         <c:crosses val="autoZero"/>
         <c:auto val="1"/>
         <c:lblAlgn val="ctr"/>
@@ -44707,7 +44693,7 @@
         <c:noMultiLvlLbl val="0"/>
       </c:catAx>
       <c:valAx>
-        <c:axId val="649729664"/>
+        <c:axId val="672142976"/>
         <c:scaling>
           <c:orientation val="minMax"/>
         </c:scaling>
@@ -44718,7 +44704,7 @@
         <c:majorTickMark val="out"/>
         <c:minorTickMark val="none"/>
         <c:tickLblPos val="nextTo"/>
-        <c:crossAx val="649879040"/>
+        <c:crossAx val="672095744"/>
         <c:crosses val="autoZero"/>
         <c:crossBetween val="between"/>
       </c:valAx>
@@ -45402,11 +45388,11 @@
         </c:dLbls>
         <c:marker val="1"/>
         <c:smooth val="0"/>
-        <c:axId val="679145472"/>
-        <c:axId val="688849472"/>
+        <c:axId val="683929600"/>
+        <c:axId val="682558016"/>
       </c:lineChart>
       <c:catAx>
-        <c:axId val="679145472"/>
+        <c:axId val="683929600"/>
         <c:scaling>
           <c:orientation val="minMax"/>
         </c:scaling>
@@ -45416,7 +45402,7 @@
         <c:majorTickMark val="out"/>
         <c:minorTickMark val="none"/>
         <c:tickLblPos val="nextTo"/>
-        <c:crossAx val="688849472"/>
+        <c:crossAx val="682558016"/>
         <c:crosses val="autoZero"/>
         <c:auto val="1"/>
         <c:lblAlgn val="ctr"/>
@@ -45424,7 +45410,7 @@
         <c:noMultiLvlLbl val="0"/>
       </c:catAx>
       <c:valAx>
-        <c:axId val="688849472"/>
+        <c:axId val="682558016"/>
         <c:scaling>
           <c:orientation val="minMax"/>
           <c:max val="1"/>
@@ -45436,7 +45422,7 @@
         <c:majorTickMark val="out"/>
         <c:minorTickMark val="none"/>
         <c:tickLblPos val="nextTo"/>
-        <c:crossAx val="679145472"/>
+        <c:crossAx val="683929600"/>
         <c:crosses val="autoZero"/>
         <c:crossBetween val="between"/>
       </c:valAx>
@@ -46161,11 +46147,11 @@
         </c:dLbls>
         <c:marker val="1"/>
         <c:smooth val="0"/>
-        <c:axId val="679147008"/>
-        <c:axId val="688851200"/>
+        <c:axId val="683931136"/>
+        <c:axId val="682559744"/>
       </c:lineChart>
       <c:catAx>
-        <c:axId val="679147008"/>
+        <c:axId val="683931136"/>
         <c:scaling>
           <c:orientation val="minMax"/>
         </c:scaling>
@@ -46175,7 +46161,7 @@
         <c:majorTickMark val="out"/>
         <c:minorTickMark val="none"/>
         <c:tickLblPos val="nextTo"/>
-        <c:crossAx val="688851200"/>
+        <c:crossAx val="682559744"/>
         <c:crosses val="autoZero"/>
         <c:auto val="1"/>
         <c:lblAlgn val="ctr"/>
@@ -46183,7 +46169,7 @@
         <c:noMultiLvlLbl val="0"/>
       </c:catAx>
       <c:valAx>
-        <c:axId val="688851200"/>
+        <c:axId val="682559744"/>
         <c:scaling>
           <c:orientation val="minMax"/>
           <c:max val="1"/>
@@ -46195,7 +46181,7 @@
         <c:majorTickMark val="out"/>
         <c:minorTickMark val="none"/>
         <c:tickLblPos val="nextTo"/>
-        <c:crossAx val="679147008"/>
+        <c:crossAx val="683931136"/>
         <c:crosses val="autoZero"/>
         <c:crossBetween val="between"/>
       </c:valAx>
@@ -46481,7 +46467,7 @@
 </file>
 
 <file path=customXml/itemProps1.xml><?xml version="1.0" encoding="utf-8"?>
-<ds:datastoreItem xmlns:ds="http://schemas.openxmlformats.org/officeDocument/2006/customXml" ds:itemID="{5EF50AA9-747F-4C4E-BEB7-5891A1AFC7E7}">
+<ds:datastoreItem xmlns:ds="http://schemas.openxmlformats.org/officeDocument/2006/customXml" ds:itemID="{9C5C9492-E3C6-4B9A-89F7-B39539A5615D}">
   <ds:schemaRefs>
     <ds:schemaRef ds:uri="http://schemas.openxmlformats.org/officeDocument/2006/bibliography"/>
   </ds:schemaRefs>

</xml_diff>